<commit_message>
updated summary document in directory
</commit_message>
<xml_diff>
--- a/OSS-CrossFire/pdf/summary.docx
+++ b/OSS-CrossFire/pdf/summary.docx
@@ -13,6 +13,7 @@
         <w:jc w:val="center"/>
         <w:rPr>
           <w:rFonts w:ascii="Franklin Gothic Heavy" w:hAnsi="Franklin Gothic Heavy"/>
+          <w:color w:val="2F5496" w:themeColor="accent1" w:themeShade="BF"/>
           <w:sz w:val="36"/>
           <w:szCs w:val="36"/>
         </w:rPr>
@@ -20,6 +21,7 @@
       <w:r>
         <w:rPr>
           <w:rFonts w:ascii="Franklin Gothic Heavy" w:hAnsi="Franklin Gothic Heavy"/>
+          <w:color w:val="2F5496" w:themeColor="accent1" w:themeShade="BF"/>
           <w:sz w:val="36"/>
           <w:szCs w:val="36"/>
         </w:rPr>
@@ -43,6 +45,7 @@
           <w:rFonts w:ascii="Franklin Gothic Medium" w:hAnsi="Franklin Gothic Medium"/>
           <w:b/>
           <w:bCs/>
+          <w:color w:val="2F5496" w:themeColor="accent1" w:themeShade="BF"/>
           <w:sz w:val="28"/>
           <w:szCs w:val="28"/>
         </w:rPr>
@@ -52,6 +55,7 @@
           <w:rFonts w:ascii="Franklin Gothic Medium" w:hAnsi="Franklin Gothic Medium"/>
           <w:b/>
           <w:bCs/>
+          <w:color w:val="2F5496" w:themeColor="accent1" w:themeShade="BF"/>
           <w:sz w:val="28"/>
           <w:szCs w:val="28"/>
         </w:rPr>
@@ -76,16 +80,16 @@
         <w:tblLook w:val="04A0" w:firstRow="1" w:lastRow="0" w:firstColumn="1" w:lastColumn="0" w:noHBand="0" w:noVBand="1"/>
       </w:tblPr>
       <w:tblGrid>
-        <w:gridCol w:w="3114"/>
-        <w:gridCol w:w="6236"/>
+        <w:gridCol w:w="3240"/>
+        <w:gridCol w:w="6110"/>
       </w:tblGrid>
       <w:tr>
         <w:trPr>
-          <w:trHeight w:val="567"/>
+          <w:trHeight w:val="360"/>
         </w:trPr>
         <w:tc>
           <w:tcPr>
-            <w:tcW w:w="3114" w:type="dxa"/>
+            <w:tcW w:w="3240" w:type="dxa"/>
             <w:tcBorders>
               <w:top w:val="nil"/>
               <w:bottom w:val="single" w:sz="4" w:space="0" w:color="auto"/>
@@ -101,17 +105,13 @@
                 <w:rFonts w:ascii="Franklin Gothic Book" w:hAnsi="Franklin Gothic Book"/>
                 <w:b/>
                 <w:bCs/>
-                <w:sz w:val="24"/>
-                <w:szCs w:val="24"/>
-              </w:rPr>
-            </w:pPr>
-            <w:r>
-              <w:rPr>
-                <w:rFonts w:ascii="Franklin Gothic Book" w:hAnsi="Franklin Gothic Book"/>
-                <w:b/>
-                <w:bCs/>
-                <w:sz w:val="24"/>
-                <w:szCs w:val="24"/>
+              </w:rPr>
+            </w:pPr>
+            <w:r>
+              <w:rPr>
+                <w:rFonts w:ascii="Franklin Gothic Book" w:hAnsi="Franklin Gothic Book"/>
+                <w:b/>
+                <w:bCs/>
               </w:rPr>
               <w:t xml:space="preserve">NCR </w:t>
             </w:r>
@@ -120,8 +120,6 @@
                 <w:rFonts w:ascii="Franklin Gothic Book" w:hAnsi="Franklin Gothic Book"/>
                 <w:b/>
                 <w:bCs/>
-                <w:sz w:val="24"/>
-                <w:szCs w:val="24"/>
               </w:rPr>
               <w:t>NUMBER</w:t>
             </w:r>
@@ -130,8 +128,6 @@
                 <w:rFonts w:ascii="Franklin Gothic Book" w:hAnsi="Franklin Gothic Book"/>
                 <w:b/>
                 <w:bCs/>
-                <w:sz w:val="24"/>
-                <w:szCs w:val="24"/>
               </w:rPr>
               <w:t>:</w:t>
             </w:r>
@@ -139,7 +135,7 @@
         </w:tc>
         <w:tc>
           <w:tcPr>
-            <w:tcW w:w="6236" w:type="dxa"/>
+            <w:tcW w:w="6110" w:type="dxa"/>
             <w:tcBorders>
               <w:left w:val="nil"/>
             </w:tcBorders>
@@ -151,15 +147,11 @@
               <w:pStyle w:val="NoSpacing"/>
               <w:rPr>
                 <w:rFonts w:ascii="Franklin Gothic Book" w:hAnsi="Franklin Gothic Book"/>
-                <w:sz w:val="24"/>
-                <w:szCs w:val="24"/>
-              </w:rPr>
-            </w:pPr>
-            <w:r>
-              <w:rPr>
-                <w:rFonts w:ascii="Franklin Gothic Book" w:hAnsi="Franklin Gothic Book"/>
-                <w:sz w:val="24"/>
-                <w:szCs w:val="24"/>
+              </w:rPr>
+            </w:pPr>
+            <w:r>
+              <w:rPr>
+                <w:rFonts w:ascii="Franklin Gothic Book" w:hAnsi="Franklin Gothic Book"/>
               </w:rPr>
               <w:t>NCR-2236</w:t>
             </w:r>
@@ -168,11 +160,11 @@
       </w:tr>
       <w:tr>
         <w:trPr>
-          <w:trHeight w:val="567"/>
+          <w:trHeight w:val="360"/>
         </w:trPr>
         <w:tc>
           <w:tcPr>
-            <w:tcW w:w="3114" w:type="dxa"/>
+            <w:tcW w:w="3240" w:type="dxa"/>
             <w:tcBorders>
               <w:top w:val="single" w:sz="4" w:space="0" w:color="auto"/>
               <w:bottom w:val="single" w:sz="4" w:space="0" w:color="auto"/>
@@ -188,17 +180,13 @@
                 <w:rFonts w:ascii="Franklin Gothic Book" w:hAnsi="Franklin Gothic Book"/>
                 <w:b/>
                 <w:bCs/>
-                <w:sz w:val="24"/>
-                <w:szCs w:val="24"/>
-              </w:rPr>
-            </w:pPr>
-            <w:r>
-              <w:rPr>
-                <w:rFonts w:ascii="Franklin Gothic Book" w:hAnsi="Franklin Gothic Book"/>
-                <w:b/>
-                <w:bCs/>
-                <w:sz w:val="24"/>
-                <w:szCs w:val="24"/>
+              </w:rPr>
+            </w:pPr>
+            <w:r>
+              <w:rPr>
+                <w:rFonts w:ascii="Franklin Gothic Book" w:hAnsi="Franklin Gothic Book"/>
+                <w:b/>
+                <w:bCs/>
               </w:rPr>
               <w:t>NCR DATE:</w:t>
             </w:r>
@@ -206,7 +194,7 @@
         </w:tc>
         <w:tc>
           <w:tcPr>
-            <w:tcW w:w="6236" w:type="dxa"/>
+            <w:tcW w:w="6110" w:type="dxa"/>
             <w:tcBorders>
               <w:left w:val="nil"/>
             </w:tcBorders>
@@ -218,15 +206,11 @@
               <w:pStyle w:val="NoSpacing"/>
               <w:rPr>
                 <w:rFonts w:ascii="Franklin Gothic Book" w:hAnsi="Franklin Gothic Book"/>
-                <w:sz w:val="24"/>
-                <w:szCs w:val="24"/>
-              </w:rPr>
-            </w:pPr>
-            <w:r>
-              <w:rPr>
-                <w:rFonts w:ascii="Franklin Gothic Book" w:hAnsi="Franklin Gothic Book"/>
-                <w:sz w:val="24"/>
-                <w:szCs w:val="24"/>
+              </w:rPr>
+            </w:pPr>
+            <w:r>
+              <w:rPr>
+                <w:rFonts w:ascii="Franklin Gothic Book" w:hAnsi="Franklin Gothic Book"/>
               </w:rPr>
               <w:t>18 October 2024</w:t>
             </w:r>
@@ -235,11 +219,11 @@
       </w:tr>
       <w:tr>
         <w:trPr>
-          <w:trHeight w:val="567"/>
+          <w:trHeight w:val="360"/>
         </w:trPr>
         <w:tc>
           <w:tcPr>
-            <w:tcW w:w="3114" w:type="dxa"/>
+            <w:tcW w:w="3240" w:type="dxa"/>
             <w:tcBorders>
               <w:top w:val="single" w:sz="4" w:space="0" w:color="auto"/>
               <w:bottom w:val="single" w:sz="4" w:space="0" w:color="auto"/>
@@ -255,17 +239,13 @@
                 <w:rFonts w:ascii="Franklin Gothic Book" w:hAnsi="Franklin Gothic Book"/>
                 <w:b/>
                 <w:bCs/>
-                <w:sz w:val="24"/>
-                <w:szCs w:val="24"/>
-              </w:rPr>
-            </w:pPr>
-            <w:r>
-              <w:rPr>
-                <w:rFonts w:ascii="Franklin Gothic Book" w:hAnsi="Franklin Gothic Book"/>
-                <w:b/>
-                <w:bCs/>
-                <w:sz w:val="24"/>
-                <w:szCs w:val="24"/>
+              </w:rPr>
+            </w:pPr>
+            <w:r>
+              <w:rPr>
+                <w:rFonts w:ascii="Franklin Gothic Book" w:hAnsi="Franklin Gothic Book"/>
+                <w:b/>
+                <w:bCs/>
               </w:rPr>
               <w:t>PROCESS APPLICABILITY SOURCE:</w:t>
             </w:r>
@@ -273,7 +253,7 @@
         </w:tc>
         <w:tc>
           <w:tcPr>
-            <w:tcW w:w="6236" w:type="dxa"/>
+            <w:tcW w:w="6110" w:type="dxa"/>
             <w:tcBorders>
               <w:left w:val="nil"/>
               <w:bottom w:val="single" w:sz="4" w:space="0" w:color="auto"/>
@@ -286,15 +266,11 @@
               <w:pStyle w:val="NoSpacing"/>
               <w:rPr>
                 <w:rFonts w:ascii="Franklin Gothic Book" w:hAnsi="Franklin Gothic Book"/>
-                <w:sz w:val="24"/>
-                <w:szCs w:val="24"/>
-              </w:rPr>
-            </w:pPr>
-            <w:r>
-              <w:rPr>
-                <w:rFonts w:ascii="Franklin Gothic Book" w:hAnsi="Franklin Gothic Book"/>
-                <w:sz w:val="24"/>
-                <w:szCs w:val="24"/>
+              </w:rPr>
+            </w:pPr>
+            <w:r>
+              <w:rPr>
+                <w:rFonts w:ascii="Franklin Gothic Book" w:hAnsi="Franklin Gothic Book"/>
               </w:rPr>
               <w:t>Supplier</w:t>
             </w:r>
@@ -303,11 +279,11 @@
       </w:tr>
       <w:tr>
         <w:trPr>
-          <w:trHeight w:val="567"/>
+          <w:trHeight w:val="360"/>
         </w:trPr>
         <w:tc>
           <w:tcPr>
-            <w:tcW w:w="3114" w:type="dxa"/>
+            <w:tcW w:w="3240" w:type="dxa"/>
             <w:tcBorders>
               <w:top w:val="single" w:sz="4" w:space="0" w:color="auto"/>
               <w:bottom w:val="single" w:sz="4" w:space="0" w:color="auto"/>
@@ -323,17 +299,13 @@
                 <w:rFonts w:ascii="Franklin Gothic Book" w:hAnsi="Franklin Gothic Book"/>
                 <w:b/>
                 <w:bCs/>
-                <w:sz w:val="24"/>
-                <w:szCs w:val="24"/>
-              </w:rPr>
-            </w:pPr>
-            <w:r>
-              <w:rPr>
-                <w:rFonts w:ascii="Franklin Gothic Book" w:hAnsi="Franklin Gothic Book"/>
-                <w:b/>
-                <w:bCs/>
-                <w:sz w:val="24"/>
-                <w:szCs w:val="24"/>
+              </w:rPr>
+            </w:pPr>
+            <w:r>
+              <w:rPr>
+                <w:rFonts w:ascii="Franklin Gothic Book" w:hAnsi="Franklin Gothic Book"/>
+                <w:b/>
+                <w:bCs/>
               </w:rPr>
               <w:t>SUPPLIER NAME</w:t>
             </w:r>
@@ -341,7 +313,7 @@
         </w:tc>
         <w:tc>
           <w:tcPr>
-            <w:tcW w:w="6236" w:type="dxa"/>
+            <w:tcW w:w="6110" w:type="dxa"/>
             <w:tcBorders>
               <w:top w:val="single" w:sz="4" w:space="0" w:color="auto"/>
               <w:left w:val="nil"/>
@@ -355,15 +327,11 @@
               <w:pStyle w:val="NoSpacing"/>
               <w:rPr>
                 <w:rFonts w:ascii="Franklin Gothic Book" w:hAnsi="Franklin Gothic Book"/>
-                <w:sz w:val="24"/>
-                <w:szCs w:val="24"/>
-              </w:rPr>
-            </w:pPr>
-            <w:r>
-              <w:rPr>
-                <w:rFonts w:ascii="Franklin Gothic Book" w:hAnsi="Franklin Gothic Book"/>
-                <w:sz w:val="24"/>
-                <w:szCs w:val="24"/>
+              </w:rPr>
+            </w:pPr>
+            <w:r>
+              <w:rPr>
+                <w:rFonts w:ascii="Franklin Gothic Book" w:hAnsi="Franklin Gothic Book"/>
               </w:rPr>
               <w:t>Apex Supply Co.</w:t>
             </w:r>
@@ -372,11 +340,11 @@
       </w:tr>
       <w:tr>
         <w:trPr>
-          <w:trHeight w:val="567"/>
+          <w:trHeight w:val="360"/>
         </w:trPr>
         <w:tc>
           <w:tcPr>
-            <w:tcW w:w="3114" w:type="dxa"/>
+            <w:tcW w:w="3240" w:type="dxa"/>
             <w:tcBorders>
               <w:top w:val="single" w:sz="4" w:space="0" w:color="auto"/>
               <w:bottom w:val="single" w:sz="4" w:space="0" w:color="auto"/>
@@ -392,17 +360,13 @@
                 <w:rFonts w:ascii="Franklin Gothic Book" w:hAnsi="Franklin Gothic Book"/>
                 <w:b/>
                 <w:bCs/>
-                <w:sz w:val="24"/>
-                <w:szCs w:val="24"/>
-              </w:rPr>
-            </w:pPr>
-            <w:r>
-              <w:rPr>
-                <w:rFonts w:ascii="Franklin Gothic Book" w:hAnsi="Franklin Gothic Book"/>
-                <w:b/>
-                <w:bCs/>
-                <w:sz w:val="24"/>
-                <w:szCs w:val="24"/>
+              </w:rPr>
+            </w:pPr>
+            <w:r>
+              <w:rPr>
+                <w:rFonts w:ascii="Franklin Gothic Book" w:hAnsi="Franklin Gothic Book"/>
+                <w:b/>
+                <w:bCs/>
               </w:rPr>
               <w:t>PRODUCT NUMBER:</w:t>
             </w:r>
@@ -410,7 +374,7 @@
         </w:tc>
         <w:tc>
           <w:tcPr>
-            <w:tcW w:w="6236" w:type="dxa"/>
+            <w:tcW w:w="6110" w:type="dxa"/>
             <w:tcBorders>
               <w:top w:val="single" w:sz="4" w:space="0" w:color="auto"/>
               <w:left w:val="nil"/>
@@ -423,15 +387,11 @@
               <w:pStyle w:val="NoSpacing"/>
               <w:rPr>
                 <w:rFonts w:ascii="Franklin Gothic Book" w:hAnsi="Franklin Gothic Book"/>
-                <w:sz w:val="24"/>
-                <w:szCs w:val="24"/>
-              </w:rPr>
-            </w:pPr>
-            <w:r>
-              <w:rPr>
-                <w:rFonts w:ascii="Franklin Gothic Book" w:hAnsi="Franklin Gothic Book"/>
-                <w:sz w:val="24"/>
-                <w:szCs w:val="24"/>
+              </w:rPr>
+            </w:pPr>
+            <w:r>
+              <w:rPr>
+                <w:rFonts w:ascii="Franklin Gothic Book" w:hAnsi="Franklin Gothic Book"/>
               </w:rPr>
               <w:t>56,784</w:t>
             </w:r>
@@ -440,11 +400,11 @@
       </w:tr>
       <w:tr>
         <w:trPr>
-          <w:trHeight w:val="567"/>
+          <w:trHeight w:val="360"/>
         </w:trPr>
         <w:tc>
           <w:tcPr>
-            <w:tcW w:w="3114" w:type="dxa"/>
+            <w:tcW w:w="3240" w:type="dxa"/>
             <w:tcBorders>
               <w:top w:val="single" w:sz="4" w:space="0" w:color="auto"/>
               <w:bottom w:val="single" w:sz="4" w:space="0" w:color="auto"/>
@@ -460,17 +420,13 @@
                 <w:rFonts w:ascii="Franklin Gothic Book" w:hAnsi="Franklin Gothic Book"/>
                 <w:b/>
                 <w:bCs/>
-                <w:sz w:val="24"/>
-                <w:szCs w:val="24"/>
-              </w:rPr>
-            </w:pPr>
-            <w:r>
-              <w:rPr>
-                <w:rFonts w:ascii="Franklin Gothic Book" w:hAnsi="Franklin Gothic Book"/>
-                <w:b/>
-                <w:bCs/>
-                <w:sz w:val="24"/>
-                <w:szCs w:val="24"/>
+              </w:rPr>
+            </w:pPr>
+            <w:r>
+              <w:rPr>
+                <w:rFonts w:ascii="Franklin Gothic Book" w:hAnsi="Franklin Gothic Book"/>
+                <w:b/>
+                <w:bCs/>
               </w:rPr>
               <w:t>SALES ORDER NUMBER:</w:t>
             </w:r>
@@ -478,7 +434,7 @@
         </w:tc>
         <w:tc>
           <w:tcPr>
-            <w:tcW w:w="6236" w:type="dxa"/>
+            <w:tcW w:w="6110" w:type="dxa"/>
             <w:tcBorders>
               <w:left w:val="nil"/>
             </w:tcBorders>
@@ -490,15 +446,11 @@
               <w:pStyle w:val="NoSpacing"/>
               <w:rPr>
                 <w:rFonts w:ascii="Franklin Gothic Book" w:hAnsi="Franklin Gothic Book"/>
-                <w:sz w:val="24"/>
-                <w:szCs w:val="24"/>
-              </w:rPr>
-            </w:pPr>
-            <w:r>
-              <w:rPr>
-                <w:rFonts w:ascii="Franklin Gothic Book" w:hAnsi="Franklin Gothic Book"/>
-                <w:sz w:val="24"/>
-                <w:szCs w:val="24"/>
+              </w:rPr>
+            </w:pPr>
+            <w:r>
+              <w:rPr>
+                <w:rFonts w:ascii="Franklin Gothic Book" w:hAnsi="Franklin Gothic Book"/>
               </w:rPr>
               <w:t>91014</w:t>
             </w:r>
@@ -507,11 +459,11 @@
       </w:tr>
       <w:tr>
         <w:trPr>
-          <w:trHeight w:val="567"/>
+          <w:trHeight w:val="360"/>
         </w:trPr>
         <w:tc>
           <w:tcPr>
-            <w:tcW w:w="3114" w:type="dxa"/>
+            <w:tcW w:w="3240" w:type="dxa"/>
             <w:tcBorders>
               <w:top w:val="single" w:sz="4" w:space="0" w:color="auto"/>
               <w:bottom w:val="single" w:sz="4" w:space="0" w:color="auto"/>
@@ -527,17 +479,13 @@
                 <w:rFonts w:ascii="Franklin Gothic Book" w:hAnsi="Franklin Gothic Book"/>
                 <w:b/>
                 <w:bCs/>
-                <w:sz w:val="24"/>
-                <w:szCs w:val="24"/>
-              </w:rPr>
-            </w:pPr>
-            <w:r>
-              <w:rPr>
-                <w:rFonts w:ascii="Franklin Gothic Book" w:hAnsi="Franklin Gothic Book"/>
-                <w:b/>
-                <w:bCs/>
-                <w:sz w:val="24"/>
-                <w:szCs w:val="24"/>
+              </w:rPr>
+            </w:pPr>
+            <w:r>
+              <w:rPr>
+                <w:rFonts w:ascii="Franklin Gothic Book" w:hAnsi="Franklin Gothic Book"/>
+                <w:b/>
+                <w:bCs/>
               </w:rPr>
               <w:t>QUANTITY RECEIVED:</w:t>
             </w:r>
@@ -545,7 +493,7 @@
         </w:tc>
         <w:tc>
           <w:tcPr>
-            <w:tcW w:w="6236" w:type="dxa"/>
+            <w:tcW w:w="6110" w:type="dxa"/>
             <w:tcBorders>
               <w:left w:val="nil"/>
             </w:tcBorders>
@@ -557,15 +505,11 @@
               <w:pStyle w:val="NoSpacing"/>
               <w:rPr>
                 <w:rFonts w:ascii="Franklin Gothic Book" w:hAnsi="Franklin Gothic Book"/>
-                <w:sz w:val="24"/>
-                <w:szCs w:val="24"/>
-              </w:rPr>
-            </w:pPr>
-            <w:r>
-              <w:rPr>
-                <w:rFonts w:ascii="Franklin Gothic Book" w:hAnsi="Franklin Gothic Book"/>
-                <w:sz w:val="24"/>
-                <w:szCs w:val="24"/>
+              </w:rPr>
+            </w:pPr>
+            <w:r>
+              <w:rPr>
+                <w:rFonts w:ascii="Franklin Gothic Book" w:hAnsi="Franklin Gothic Book"/>
               </w:rPr>
               <w:t>100 (UNITS)</w:t>
             </w:r>
@@ -574,11 +518,11 @@
       </w:tr>
       <w:tr>
         <w:trPr>
-          <w:trHeight w:val="567"/>
+          <w:trHeight w:val="360"/>
         </w:trPr>
         <w:tc>
           <w:tcPr>
-            <w:tcW w:w="3114" w:type="dxa"/>
+            <w:tcW w:w="3240" w:type="dxa"/>
             <w:tcBorders>
               <w:top w:val="single" w:sz="4" w:space="0" w:color="auto"/>
               <w:bottom w:val="single" w:sz="4" w:space="0" w:color="auto"/>
@@ -594,17 +538,13 @@
                 <w:rFonts w:ascii="Franklin Gothic Book" w:hAnsi="Franklin Gothic Book"/>
                 <w:b/>
                 <w:bCs/>
-                <w:sz w:val="24"/>
-                <w:szCs w:val="24"/>
-              </w:rPr>
-            </w:pPr>
-            <w:r>
-              <w:rPr>
-                <w:rFonts w:ascii="Franklin Gothic Book" w:hAnsi="Franklin Gothic Book"/>
-                <w:b/>
-                <w:bCs/>
-                <w:sz w:val="24"/>
-                <w:szCs w:val="24"/>
+              </w:rPr>
+            </w:pPr>
+            <w:r>
+              <w:rPr>
+                <w:rFonts w:ascii="Franklin Gothic Book" w:hAnsi="Franklin Gothic Book"/>
+                <w:b/>
+                <w:bCs/>
               </w:rPr>
               <w:t>QUANTITY DEFECTIVE:</w:t>
             </w:r>
@@ -612,7 +552,7 @@
         </w:tc>
         <w:tc>
           <w:tcPr>
-            <w:tcW w:w="6236" w:type="dxa"/>
+            <w:tcW w:w="6110" w:type="dxa"/>
             <w:tcBorders>
               <w:left w:val="nil"/>
             </w:tcBorders>
@@ -624,15 +564,11 @@
               <w:pStyle w:val="NoSpacing"/>
               <w:rPr>
                 <w:rFonts w:ascii="Franklin Gothic Book" w:hAnsi="Franklin Gothic Book"/>
-                <w:sz w:val="24"/>
-                <w:szCs w:val="24"/>
-              </w:rPr>
-            </w:pPr>
-            <w:r>
-              <w:rPr>
-                <w:rFonts w:ascii="Franklin Gothic Book" w:hAnsi="Franklin Gothic Book"/>
-                <w:sz w:val="24"/>
-                <w:szCs w:val="24"/>
+              </w:rPr>
+            </w:pPr>
+            <w:r>
+              <w:rPr>
+                <w:rFonts w:ascii="Franklin Gothic Book" w:hAnsi="Franklin Gothic Book"/>
               </w:rPr>
               <w:t>5 (UNITS)</w:t>
             </w:r>
@@ -641,11 +577,11 @@
       </w:tr>
       <w:tr>
         <w:trPr>
-          <w:trHeight w:val="567"/>
+          <w:trHeight w:val="360"/>
         </w:trPr>
         <w:tc>
           <w:tcPr>
-            <w:tcW w:w="3114" w:type="dxa"/>
+            <w:tcW w:w="3240" w:type="dxa"/>
             <w:tcBorders>
               <w:top w:val="single" w:sz="4" w:space="0" w:color="auto"/>
               <w:bottom w:val="single" w:sz="4" w:space="0" w:color="auto"/>
@@ -661,17 +597,13 @@
                 <w:rFonts w:ascii="Franklin Gothic Book" w:hAnsi="Franklin Gothic Book"/>
                 <w:b/>
                 <w:bCs/>
-                <w:sz w:val="24"/>
-                <w:szCs w:val="24"/>
-              </w:rPr>
-            </w:pPr>
-            <w:r>
-              <w:rPr>
-                <w:rFonts w:ascii="Franklin Gothic Book" w:hAnsi="Franklin Gothic Book"/>
-                <w:b/>
-                <w:bCs/>
-                <w:sz w:val="24"/>
-                <w:szCs w:val="24"/>
+              </w:rPr>
+            </w:pPr>
+            <w:r>
+              <w:rPr>
+                <w:rFonts w:ascii="Franklin Gothic Book" w:hAnsi="Franklin Gothic Book"/>
+                <w:b/>
+                <w:bCs/>
               </w:rPr>
               <w:t>DESCRIPTION OF ITEM:</w:t>
             </w:r>
@@ -679,7 +611,7 @@
         </w:tc>
         <w:tc>
           <w:tcPr>
-            <w:tcW w:w="6236" w:type="dxa"/>
+            <w:tcW w:w="6110" w:type="dxa"/>
             <w:tcBorders>
               <w:left w:val="nil"/>
             </w:tcBorders>
@@ -691,15 +623,11 @@
               <w:pStyle w:val="NoSpacing"/>
               <w:rPr>
                 <w:rFonts w:ascii="Franklin Gothic Book" w:hAnsi="Franklin Gothic Book"/>
-                <w:sz w:val="24"/>
-                <w:szCs w:val="24"/>
-              </w:rPr>
-            </w:pPr>
-            <w:r>
-              <w:rPr>
-                <w:rFonts w:ascii="Franklin Gothic Book" w:hAnsi="Franklin Gothic Book"/>
-                <w:sz w:val="24"/>
-                <w:szCs w:val="24"/>
+              </w:rPr>
+            </w:pPr>
+            <w:r>
+              <w:rPr>
+                <w:rFonts w:ascii="Franklin Gothic Book" w:hAnsi="Franklin Gothic Book"/>
               </w:rPr>
               <w:t xml:space="preserve">Lorem ipsum dolor, sit </w:t>
             </w:r>
@@ -707,8 +635,6 @@
             <w:r>
               <w:rPr>
                 <w:rFonts w:ascii="Franklin Gothic Book" w:hAnsi="Franklin Gothic Book"/>
-                <w:sz w:val="24"/>
-                <w:szCs w:val="24"/>
               </w:rPr>
               <w:t>amet</w:t>
             </w:r>
@@ -716,17 +642,13 @@
             <w:r>
               <w:rPr>
                 <w:rFonts w:ascii="Franklin Gothic Book" w:hAnsi="Franklin Gothic Book"/>
-                <w:sz w:val="24"/>
-                <w:szCs w:val="24"/>
-              </w:rPr>
-              <w:t xml:space="preserve"> </w:t>
-            </w:r>
-            <w:proofErr w:type="spellStart"/>
-            <w:r>
-              <w:rPr>
-                <w:rFonts w:ascii="Franklin Gothic Book" w:hAnsi="Franklin Gothic Book"/>
-                <w:sz w:val="24"/>
-                <w:szCs w:val="24"/>
+              </w:rPr>
+              <w:t xml:space="preserve"> </w:t>
+            </w:r>
+            <w:proofErr w:type="spellStart"/>
+            <w:r>
+              <w:rPr>
+                <w:rFonts w:ascii="Franklin Gothic Book" w:hAnsi="Franklin Gothic Book"/>
               </w:rPr>
               <w:t>consectetur</w:t>
             </w:r>
@@ -734,17 +656,13 @@
             <w:r>
               <w:rPr>
                 <w:rFonts w:ascii="Franklin Gothic Book" w:hAnsi="Franklin Gothic Book"/>
-                <w:sz w:val="24"/>
-                <w:szCs w:val="24"/>
-              </w:rPr>
-              <w:t xml:space="preserve"> </w:t>
-            </w:r>
-            <w:proofErr w:type="spellStart"/>
-            <w:r>
-              <w:rPr>
-                <w:rFonts w:ascii="Franklin Gothic Book" w:hAnsi="Franklin Gothic Book"/>
-                <w:sz w:val="24"/>
-                <w:szCs w:val="24"/>
+              </w:rPr>
+              <w:t xml:space="preserve"> </w:t>
+            </w:r>
+            <w:proofErr w:type="spellStart"/>
+            <w:r>
+              <w:rPr>
+                <w:rFonts w:ascii="Franklin Gothic Book" w:hAnsi="Franklin Gothic Book"/>
               </w:rPr>
               <w:t>adipisicing</w:t>
             </w:r>
@@ -752,17 +670,13 @@
             <w:r>
               <w:rPr>
                 <w:rFonts w:ascii="Franklin Gothic Book" w:hAnsi="Franklin Gothic Book"/>
-                <w:sz w:val="24"/>
-                <w:szCs w:val="24"/>
-              </w:rPr>
-              <w:t xml:space="preserve"> </w:t>
-            </w:r>
-            <w:proofErr w:type="spellStart"/>
-            <w:r>
-              <w:rPr>
-                <w:rFonts w:ascii="Franklin Gothic Book" w:hAnsi="Franklin Gothic Book"/>
-                <w:sz w:val="24"/>
-                <w:szCs w:val="24"/>
+              </w:rPr>
+              <w:t xml:space="preserve"> </w:t>
+            </w:r>
+            <w:proofErr w:type="spellStart"/>
+            <w:r>
+              <w:rPr>
+                <w:rFonts w:ascii="Franklin Gothic Book" w:hAnsi="Franklin Gothic Book"/>
               </w:rPr>
               <w:t>elit</w:t>
             </w:r>
@@ -770,8 +684,6 @@
             <w:r>
               <w:rPr>
                 <w:rFonts w:ascii="Franklin Gothic Book" w:hAnsi="Franklin Gothic Book"/>
-                <w:sz w:val="24"/>
-                <w:szCs w:val="24"/>
               </w:rPr>
               <w:t xml:space="preserve">. Minus </w:t>
             </w:r>
@@ -779,8 +691,6 @@
             <w:r>
               <w:rPr>
                 <w:rFonts w:ascii="Franklin Gothic Book" w:hAnsi="Franklin Gothic Book"/>
-                <w:sz w:val="24"/>
-                <w:szCs w:val="24"/>
               </w:rPr>
               <w:t>voluptates</w:t>
             </w:r>
@@ -788,17 +698,13 @@
             <w:r>
               <w:rPr>
                 <w:rFonts w:ascii="Franklin Gothic Book" w:hAnsi="Franklin Gothic Book"/>
-                <w:sz w:val="24"/>
-                <w:szCs w:val="24"/>
-              </w:rPr>
-              <w:t xml:space="preserve"> </w:t>
-            </w:r>
-            <w:proofErr w:type="spellStart"/>
-            <w:r>
-              <w:rPr>
-                <w:rFonts w:ascii="Franklin Gothic Book" w:hAnsi="Franklin Gothic Book"/>
-                <w:sz w:val="24"/>
-                <w:szCs w:val="24"/>
+              </w:rPr>
+              <w:t xml:space="preserve"> </w:t>
+            </w:r>
+            <w:proofErr w:type="spellStart"/>
+            <w:r>
+              <w:rPr>
+                <w:rFonts w:ascii="Franklin Gothic Book" w:hAnsi="Franklin Gothic Book"/>
               </w:rPr>
               <w:t>quia</w:t>
             </w:r>
@@ -806,17 +712,13 @@
             <w:r>
               <w:rPr>
                 <w:rFonts w:ascii="Franklin Gothic Book" w:hAnsi="Franklin Gothic Book"/>
-                <w:sz w:val="24"/>
-                <w:szCs w:val="24"/>
-              </w:rPr>
-              <w:t xml:space="preserve"> </w:t>
-            </w:r>
-            <w:proofErr w:type="spellStart"/>
-            <w:r>
-              <w:rPr>
-                <w:rFonts w:ascii="Franklin Gothic Book" w:hAnsi="Franklin Gothic Book"/>
-                <w:sz w:val="24"/>
-                <w:szCs w:val="24"/>
+              </w:rPr>
+              <w:t xml:space="preserve"> </w:t>
+            </w:r>
+            <w:proofErr w:type="spellStart"/>
+            <w:r>
+              <w:rPr>
+                <w:rFonts w:ascii="Franklin Gothic Book" w:hAnsi="Franklin Gothic Book"/>
               </w:rPr>
               <w:t>quis</w:t>
             </w:r>
@@ -824,17 +726,13 @@
             <w:r>
               <w:rPr>
                 <w:rFonts w:ascii="Franklin Gothic Book" w:hAnsi="Franklin Gothic Book"/>
-                <w:sz w:val="24"/>
-                <w:szCs w:val="24"/>
-              </w:rPr>
-              <w:t xml:space="preserve"> </w:t>
-            </w:r>
-            <w:proofErr w:type="spellStart"/>
-            <w:r>
-              <w:rPr>
-                <w:rFonts w:ascii="Franklin Gothic Book" w:hAnsi="Franklin Gothic Book"/>
-                <w:sz w:val="24"/>
-                <w:szCs w:val="24"/>
+              </w:rPr>
+              <w:t xml:space="preserve"> </w:t>
+            </w:r>
+            <w:proofErr w:type="spellStart"/>
+            <w:r>
+              <w:rPr>
+                <w:rFonts w:ascii="Franklin Gothic Book" w:hAnsi="Franklin Gothic Book"/>
               </w:rPr>
               <w:t>omnis</w:t>
             </w:r>
@@ -842,17 +740,13 @@
             <w:r>
               <w:rPr>
                 <w:rFonts w:ascii="Franklin Gothic Book" w:hAnsi="Franklin Gothic Book"/>
-                <w:sz w:val="24"/>
-                <w:szCs w:val="24"/>
-              </w:rPr>
-              <w:t xml:space="preserve"> </w:t>
-            </w:r>
-            <w:proofErr w:type="spellStart"/>
-            <w:r>
-              <w:rPr>
-                <w:rFonts w:ascii="Franklin Gothic Book" w:hAnsi="Franklin Gothic Book"/>
-                <w:sz w:val="24"/>
-                <w:szCs w:val="24"/>
+              </w:rPr>
+              <w:t xml:space="preserve"> </w:t>
+            </w:r>
+            <w:proofErr w:type="spellStart"/>
+            <w:r>
+              <w:rPr>
+                <w:rFonts w:ascii="Franklin Gothic Book" w:hAnsi="Franklin Gothic Book"/>
               </w:rPr>
               <w:t>dolorem</w:t>
             </w:r>
@@ -860,17 +754,13 @@
             <w:r>
               <w:rPr>
                 <w:rFonts w:ascii="Franklin Gothic Book" w:hAnsi="Franklin Gothic Book"/>
-                <w:sz w:val="24"/>
-                <w:szCs w:val="24"/>
-              </w:rPr>
-              <w:t xml:space="preserve"> </w:t>
-            </w:r>
-            <w:proofErr w:type="spellStart"/>
-            <w:r>
-              <w:rPr>
-                <w:rFonts w:ascii="Franklin Gothic Book" w:hAnsi="Franklin Gothic Book"/>
-                <w:sz w:val="24"/>
-                <w:szCs w:val="24"/>
+              </w:rPr>
+              <w:t xml:space="preserve"> </w:t>
+            </w:r>
+            <w:proofErr w:type="spellStart"/>
+            <w:r>
+              <w:rPr>
+                <w:rFonts w:ascii="Franklin Gothic Book" w:hAnsi="Franklin Gothic Book"/>
               </w:rPr>
               <w:t>temporibus</w:t>
             </w:r>
@@ -878,17 +768,13 @@
             <w:r>
               <w:rPr>
                 <w:rFonts w:ascii="Franklin Gothic Book" w:hAnsi="Franklin Gothic Book"/>
-                <w:sz w:val="24"/>
-                <w:szCs w:val="24"/>
-              </w:rPr>
-              <w:t xml:space="preserve"> </w:t>
-            </w:r>
-            <w:proofErr w:type="spellStart"/>
-            <w:r>
-              <w:rPr>
-                <w:rFonts w:ascii="Franklin Gothic Book" w:hAnsi="Franklin Gothic Book"/>
-                <w:sz w:val="24"/>
-                <w:szCs w:val="24"/>
+              </w:rPr>
+              <w:t xml:space="preserve"> </w:t>
+            </w:r>
+            <w:proofErr w:type="spellStart"/>
+            <w:r>
+              <w:rPr>
+                <w:rFonts w:ascii="Franklin Gothic Book" w:hAnsi="Franklin Gothic Book"/>
               </w:rPr>
               <w:t>explicabo</w:t>
             </w:r>
@@ -896,17 +782,13 @@
             <w:r>
               <w:rPr>
                 <w:rFonts w:ascii="Franklin Gothic Book" w:hAnsi="Franklin Gothic Book"/>
-                <w:sz w:val="24"/>
-                <w:szCs w:val="24"/>
-              </w:rPr>
-              <w:t xml:space="preserve"> </w:t>
-            </w:r>
-            <w:proofErr w:type="spellStart"/>
-            <w:r>
-              <w:rPr>
-                <w:rFonts w:ascii="Franklin Gothic Book" w:hAnsi="Franklin Gothic Book"/>
-                <w:sz w:val="24"/>
-                <w:szCs w:val="24"/>
+              </w:rPr>
+              <w:t xml:space="preserve"> </w:t>
+            </w:r>
+            <w:proofErr w:type="spellStart"/>
+            <w:r>
+              <w:rPr>
+                <w:rFonts w:ascii="Franklin Gothic Book" w:hAnsi="Franklin Gothic Book"/>
               </w:rPr>
               <w:t>fuga</w:t>
             </w:r>
@@ -914,17 +796,13 @@
             <w:r>
               <w:rPr>
                 <w:rFonts w:ascii="Franklin Gothic Book" w:hAnsi="Franklin Gothic Book"/>
-                <w:sz w:val="24"/>
-                <w:szCs w:val="24"/>
-              </w:rPr>
-              <w:t xml:space="preserve"> </w:t>
-            </w:r>
-            <w:proofErr w:type="spellStart"/>
-            <w:r>
-              <w:rPr>
-                <w:rFonts w:ascii="Franklin Gothic Book" w:hAnsi="Franklin Gothic Book"/>
-                <w:sz w:val="24"/>
-                <w:szCs w:val="24"/>
+              </w:rPr>
+              <w:t xml:space="preserve"> </w:t>
+            </w:r>
+            <w:proofErr w:type="spellStart"/>
+            <w:r>
+              <w:rPr>
+                <w:rFonts w:ascii="Franklin Gothic Book" w:hAnsi="Franklin Gothic Book"/>
               </w:rPr>
               <w:t>molestiae</w:t>
             </w:r>
@@ -932,8 +810,6 @@
             <w:r>
               <w:rPr>
                 <w:rFonts w:ascii="Franklin Gothic Book" w:hAnsi="Franklin Gothic Book"/>
-                <w:sz w:val="24"/>
-                <w:szCs w:val="24"/>
               </w:rPr>
               <w:t xml:space="preserve">, </w:t>
             </w:r>
@@ -941,8 +817,6 @@
             <w:r>
               <w:rPr>
                 <w:rFonts w:ascii="Franklin Gothic Book" w:hAnsi="Franklin Gothic Book"/>
-                <w:sz w:val="24"/>
-                <w:szCs w:val="24"/>
               </w:rPr>
               <w:t>autem</w:t>
             </w:r>
@@ -950,17 +824,13 @@
             <w:r>
               <w:rPr>
                 <w:rFonts w:ascii="Franklin Gothic Book" w:hAnsi="Franklin Gothic Book"/>
-                <w:sz w:val="24"/>
-                <w:szCs w:val="24"/>
-              </w:rPr>
-              <w:t xml:space="preserve"> </w:t>
-            </w:r>
-            <w:proofErr w:type="spellStart"/>
-            <w:r>
-              <w:rPr>
-                <w:rFonts w:ascii="Franklin Gothic Book" w:hAnsi="Franklin Gothic Book"/>
-                <w:sz w:val="24"/>
-                <w:szCs w:val="24"/>
+              </w:rPr>
+              <w:t xml:space="preserve"> </w:t>
+            </w:r>
+            <w:proofErr w:type="spellStart"/>
+            <w:r>
+              <w:rPr>
+                <w:rFonts w:ascii="Franklin Gothic Book" w:hAnsi="Franklin Gothic Book"/>
               </w:rPr>
               <w:t>magnam</w:t>
             </w:r>
@@ -968,8 +838,6 @@
             <w:r>
               <w:rPr>
                 <w:rFonts w:ascii="Franklin Gothic Book" w:hAnsi="Franklin Gothic Book"/>
-                <w:sz w:val="24"/>
-                <w:szCs w:val="24"/>
               </w:rPr>
               <w:t xml:space="preserve">. </w:t>
             </w:r>
@@ -977,8 +845,6 @@
             <w:r>
               <w:rPr>
                 <w:rFonts w:ascii="Franklin Gothic Book" w:hAnsi="Franklin Gothic Book"/>
-                <w:sz w:val="24"/>
-                <w:szCs w:val="24"/>
               </w:rPr>
               <w:t>Ratione</w:t>
             </w:r>
@@ -986,8 +852,6 @@
             <w:r>
               <w:rPr>
                 <w:rFonts w:ascii="Franklin Gothic Book" w:hAnsi="Franklin Gothic Book"/>
-                <w:sz w:val="24"/>
-                <w:szCs w:val="24"/>
               </w:rPr>
               <w:t xml:space="preserve"> minus </w:t>
             </w:r>
@@ -995,8 +859,6 @@
             <w:r>
               <w:rPr>
                 <w:rFonts w:ascii="Franklin Gothic Book" w:hAnsi="Franklin Gothic Book"/>
-                <w:sz w:val="24"/>
-                <w:szCs w:val="24"/>
               </w:rPr>
               <w:t>voluptas</w:t>
             </w:r>
@@ -1004,17 +866,13 @@
             <w:r>
               <w:rPr>
                 <w:rFonts w:ascii="Franklin Gothic Book" w:hAnsi="Franklin Gothic Book"/>
-                <w:sz w:val="24"/>
-                <w:szCs w:val="24"/>
-              </w:rPr>
-              <w:t xml:space="preserve"> </w:t>
-            </w:r>
-            <w:proofErr w:type="spellStart"/>
-            <w:r>
-              <w:rPr>
-                <w:rFonts w:ascii="Franklin Gothic Book" w:hAnsi="Franklin Gothic Book"/>
-                <w:sz w:val="24"/>
-                <w:szCs w:val="24"/>
+              </w:rPr>
+              <w:t xml:space="preserve"> </w:t>
+            </w:r>
+            <w:proofErr w:type="spellStart"/>
+            <w:r>
+              <w:rPr>
+                <w:rFonts w:ascii="Franklin Gothic Book" w:hAnsi="Franklin Gothic Book"/>
               </w:rPr>
               <w:t>neque</w:t>
             </w:r>
@@ -1022,8 +880,6 @@
             <w:r>
               <w:rPr>
                 <w:rFonts w:ascii="Franklin Gothic Book" w:hAnsi="Franklin Gothic Book"/>
-                <w:sz w:val="24"/>
-                <w:szCs w:val="24"/>
               </w:rPr>
               <w:t xml:space="preserve"> qui </w:t>
             </w:r>
@@ -1031,8 +887,6 @@
             <w:r>
               <w:rPr>
                 <w:rFonts w:ascii="Franklin Gothic Book" w:hAnsi="Franklin Gothic Book"/>
-                <w:sz w:val="24"/>
-                <w:szCs w:val="24"/>
               </w:rPr>
               <w:t>impedit</w:t>
             </w:r>
@@ -1040,17 +894,13 @@
             <w:r>
               <w:rPr>
                 <w:rFonts w:ascii="Franklin Gothic Book" w:hAnsi="Franklin Gothic Book"/>
-                <w:sz w:val="24"/>
-                <w:szCs w:val="24"/>
-              </w:rPr>
-              <w:t xml:space="preserve"> </w:t>
-            </w:r>
-            <w:proofErr w:type="spellStart"/>
-            <w:r>
-              <w:rPr>
-                <w:rFonts w:ascii="Franklin Gothic Book" w:hAnsi="Franklin Gothic Book"/>
-                <w:sz w:val="24"/>
-                <w:szCs w:val="24"/>
+              </w:rPr>
+              <w:t xml:space="preserve"> </w:t>
+            </w:r>
+            <w:proofErr w:type="spellStart"/>
+            <w:r>
+              <w:rPr>
+                <w:rFonts w:ascii="Franklin Gothic Book" w:hAnsi="Franklin Gothic Book"/>
               </w:rPr>
               <w:t>esse</w:t>
             </w:r>
@@ -1058,17 +908,13 @@
             <w:r>
               <w:rPr>
                 <w:rFonts w:ascii="Franklin Gothic Book" w:hAnsi="Franklin Gothic Book"/>
-                <w:sz w:val="24"/>
-                <w:szCs w:val="24"/>
-              </w:rPr>
-              <w:t xml:space="preserve"> </w:t>
-            </w:r>
-            <w:proofErr w:type="spellStart"/>
-            <w:r>
-              <w:rPr>
-                <w:rFonts w:ascii="Franklin Gothic Book" w:hAnsi="Franklin Gothic Book"/>
-                <w:sz w:val="24"/>
-                <w:szCs w:val="24"/>
+              </w:rPr>
+              <w:t xml:space="preserve"> </w:t>
+            </w:r>
+            <w:proofErr w:type="spellStart"/>
+            <w:r>
+              <w:rPr>
+                <w:rFonts w:ascii="Franklin Gothic Book" w:hAnsi="Franklin Gothic Book"/>
               </w:rPr>
               <w:t>repudiandae</w:t>
             </w:r>
@@ -1076,8 +922,6 @@
             <w:r>
               <w:rPr>
                 <w:rFonts w:ascii="Franklin Gothic Book" w:hAnsi="Franklin Gothic Book"/>
-                <w:sz w:val="24"/>
-                <w:szCs w:val="24"/>
               </w:rPr>
               <w:t xml:space="preserve"> hic </w:t>
             </w:r>
@@ -1085,8 +929,6 @@
             <w:r>
               <w:rPr>
                 <w:rFonts w:ascii="Franklin Gothic Book" w:hAnsi="Franklin Gothic Book"/>
-                <w:sz w:val="24"/>
-                <w:szCs w:val="24"/>
               </w:rPr>
               <w:t>necessitatibus</w:t>
             </w:r>
@@ -1094,8 +936,6 @@
             <w:r>
               <w:rPr>
                 <w:rFonts w:ascii="Franklin Gothic Book" w:hAnsi="Franklin Gothic Book"/>
-                <w:sz w:val="24"/>
-                <w:szCs w:val="24"/>
               </w:rPr>
               <w:t>.</w:t>
             </w:r>
@@ -1104,11 +944,11 @@
       </w:tr>
       <w:tr>
         <w:trPr>
-          <w:trHeight w:val="567"/>
+          <w:trHeight w:val="360"/>
         </w:trPr>
         <w:tc>
           <w:tcPr>
-            <w:tcW w:w="3114" w:type="dxa"/>
+            <w:tcW w:w="3240" w:type="dxa"/>
             <w:tcBorders>
               <w:top w:val="single" w:sz="4" w:space="0" w:color="auto"/>
               <w:bottom w:val="single" w:sz="4" w:space="0" w:color="auto"/>
@@ -1124,17 +964,13 @@
                 <w:rFonts w:ascii="Franklin Gothic Book" w:hAnsi="Franklin Gothic Book"/>
                 <w:b/>
                 <w:bCs/>
-                <w:sz w:val="24"/>
-                <w:szCs w:val="24"/>
-              </w:rPr>
-            </w:pPr>
-            <w:r>
-              <w:rPr>
-                <w:rFonts w:ascii="Franklin Gothic Book" w:hAnsi="Franklin Gothic Book"/>
-                <w:b/>
-                <w:bCs/>
-                <w:sz w:val="24"/>
-                <w:szCs w:val="24"/>
+              </w:rPr>
+            </w:pPr>
+            <w:r>
+              <w:rPr>
+                <w:rFonts w:ascii="Franklin Gothic Book" w:hAnsi="Franklin Gothic Book"/>
+                <w:b/>
+                <w:bCs/>
               </w:rPr>
               <w:t>DESCRIPTION OF DEFECT:</w:t>
             </w:r>
@@ -1142,7 +978,7 @@
         </w:tc>
         <w:tc>
           <w:tcPr>
-            <w:tcW w:w="6236" w:type="dxa"/>
+            <w:tcW w:w="6110" w:type="dxa"/>
             <w:tcBorders>
               <w:left w:val="nil"/>
             </w:tcBorders>
@@ -1154,15 +990,11 @@
               <w:pStyle w:val="NoSpacing"/>
               <w:rPr>
                 <w:rFonts w:ascii="Franklin Gothic Book" w:hAnsi="Franklin Gothic Book"/>
-                <w:sz w:val="24"/>
-                <w:szCs w:val="24"/>
-              </w:rPr>
-            </w:pPr>
-            <w:r>
-              <w:rPr>
-                <w:rFonts w:ascii="Franklin Gothic Book" w:hAnsi="Franklin Gothic Book"/>
-                <w:sz w:val="24"/>
-                <w:szCs w:val="24"/>
+              </w:rPr>
+            </w:pPr>
+            <w:r>
+              <w:rPr>
+                <w:rFonts w:ascii="Franklin Gothic Book" w:hAnsi="Franklin Gothic Book"/>
               </w:rPr>
               <w:t xml:space="preserve">Lorem ipsum dolor sit, </w:t>
             </w:r>
@@ -1170,8 +1002,6 @@
             <w:r>
               <w:rPr>
                 <w:rFonts w:ascii="Franklin Gothic Book" w:hAnsi="Franklin Gothic Book"/>
-                <w:sz w:val="24"/>
-                <w:szCs w:val="24"/>
               </w:rPr>
               <w:t>amet</w:t>
             </w:r>
@@ -1179,17 +1009,13 @@
             <w:r>
               <w:rPr>
                 <w:rFonts w:ascii="Franklin Gothic Book" w:hAnsi="Franklin Gothic Book"/>
-                <w:sz w:val="24"/>
-                <w:szCs w:val="24"/>
-              </w:rPr>
-              <w:t xml:space="preserve"> </w:t>
-            </w:r>
-            <w:proofErr w:type="spellStart"/>
-            <w:r>
-              <w:rPr>
-                <w:rFonts w:ascii="Franklin Gothic Book" w:hAnsi="Franklin Gothic Book"/>
-                <w:sz w:val="24"/>
-                <w:szCs w:val="24"/>
+              </w:rPr>
+              <w:t xml:space="preserve"> </w:t>
+            </w:r>
+            <w:proofErr w:type="spellStart"/>
+            <w:r>
+              <w:rPr>
+                <w:rFonts w:ascii="Franklin Gothic Book" w:hAnsi="Franklin Gothic Book"/>
               </w:rPr>
               <w:t>consectetur</w:t>
             </w:r>
@@ -1197,17 +1023,13 @@
             <w:r>
               <w:rPr>
                 <w:rFonts w:ascii="Franklin Gothic Book" w:hAnsi="Franklin Gothic Book"/>
-                <w:sz w:val="24"/>
-                <w:szCs w:val="24"/>
-              </w:rPr>
-              <w:t xml:space="preserve"> </w:t>
-            </w:r>
-            <w:proofErr w:type="spellStart"/>
-            <w:r>
-              <w:rPr>
-                <w:rFonts w:ascii="Franklin Gothic Book" w:hAnsi="Franklin Gothic Book"/>
-                <w:sz w:val="24"/>
-                <w:szCs w:val="24"/>
+              </w:rPr>
+              <w:t xml:space="preserve"> </w:t>
+            </w:r>
+            <w:proofErr w:type="spellStart"/>
+            <w:r>
+              <w:rPr>
+                <w:rFonts w:ascii="Franklin Gothic Book" w:hAnsi="Franklin Gothic Book"/>
               </w:rPr>
               <w:t>adipisicing</w:t>
             </w:r>
@@ -1215,17 +1037,13 @@
             <w:r>
               <w:rPr>
                 <w:rFonts w:ascii="Franklin Gothic Book" w:hAnsi="Franklin Gothic Book"/>
-                <w:sz w:val="24"/>
-                <w:szCs w:val="24"/>
-              </w:rPr>
-              <w:t xml:space="preserve"> </w:t>
-            </w:r>
-            <w:proofErr w:type="spellStart"/>
-            <w:r>
-              <w:rPr>
-                <w:rFonts w:ascii="Franklin Gothic Book" w:hAnsi="Franklin Gothic Book"/>
-                <w:sz w:val="24"/>
-                <w:szCs w:val="24"/>
+              </w:rPr>
+              <w:t xml:space="preserve"> </w:t>
+            </w:r>
+            <w:proofErr w:type="spellStart"/>
+            <w:r>
+              <w:rPr>
+                <w:rFonts w:ascii="Franklin Gothic Book" w:hAnsi="Franklin Gothic Book"/>
               </w:rPr>
               <w:t>elit</w:t>
             </w:r>
@@ -1233,8 +1051,6 @@
             <w:r>
               <w:rPr>
                 <w:rFonts w:ascii="Franklin Gothic Book" w:hAnsi="Franklin Gothic Book"/>
-                <w:sz w:val="24"/>
-                <w:szCs w:val="24"/>
               </w:rPr>
               <w:t xml:space="preserve">. Modi </w:t>
             </w:r>
@@ -1242,8 +1058,6 @@
             <w:r>
               <w:rPr>
                 <w:rFonts w:ascii="Franklin Gothic Book" w:hAnsi="Franklin Gothic Book"/>
-                <w:sz w:val="24"/>
-                <w:szCs w:val="24"/>
               </w:rPr>
               <w:t>dolorum</w:t>
             </w:r>
@@ -1251,8 +1065,6 @@
             <w:r>
               <w:rPr>
                 <w:rFonts w:ascii="Franklin Gothic Book" w:hAnsi="Franklin Gothic Book"/>
-                <w:sz w:val="24"/>
-                <w:szCs w:val="24"/>
               </w:rPr>
               <w:t xml:space="preserve"> facilis </w:t>
             </w:r>
@@ -1260,8 +1072,6 @@
             <w:r>
               <w:rPr>
                 <w:rFonts w:ascii="Franklin Gothic Book" w:hAnsi="Franklin Gothic Book"/>
-                <w:sz w:val="24"/>
-                <w:szCs w:val="24"/>
               </w:rPr>
               <w:t>quis</w:t>
             </w:r>
@@ -1269,17 +1079,13 @@
             <w:r>
               <w:rPr>
                 <w:rFonts w:ascii="Franklin Gothic Book" w:hAnsi="Franklin Gothic Book"/>
-                <w:sz w:val="24"/>
-                <w:szCs w:val="24"/>
-              </w:rPr>
-              <w:t xml:space="preserve"> </w:t>
-            </w:r>
-            <w:proofErr w:type="spellStart"/>
-            <w:r>
-              <w:rPr>
-                <w:rFonts w:ascii="Franklin Gothic Book" w:hAnsi="Franklin Gothic Book"/>
-                <w:sz w:val="24"/>
-                <w:szCs w:val="24"/>
+              </w:rPr>
+              <w:t xml:space="preserve"> </w:t>
+            </w:r>
+            <w:proofErr w:type="spellStart"/>
+            <w:r>
+              <w:rPr>
+                <w:rFonts w:ascii="Franklin Gothic Book" w:hAnsi="Franklin Gothic Book"/>
               </w:rPr>
               <w:t>maxime</w:t>
             </w:r>
@@ -1287,8 +1093,6 @@
             <w:r>
               <w:rPr>
                 <w:rFonts w:ascii="Franklin Gothic Book" w:hAnsi="Franklin Gothic Book"/>
-                <w:sz w:val="24"/>
-                <w:szCs w:val="24"/>
               </w:rPr>
               <w:t xml:space="preserve"> in </w:t>
             </w:r>
@@ -1296,8 +1100,6 @@
             <w:r>
               <w:rPr>
                 <w:rFonts w:ascii="Franklin Gothic Book" w:hAnsi="Franklin Gothic Book"/>
-                <w:sz w:val="24"/>
-                <w:szCs w:val="24"/>
               </w:rPr>
               <w:t>ipsa</w:t>
             </w:r>
@@ -1305,17 +1107,13 @@
             <w:r>
               <w:rPr>
                 <w:rFonts w:ascii="Franklin Gothic Book" w:hAnsi="Franklin Gothic Book"/>
-                <w:sz w:val="24"/>
-                <w:szCs w:val="24"/>
-              </w:rPr>
-              <w:t xml:space="preserve"> </w:t>
-            </w:r>
-            <w:proofErr w:type="spellStart"/>
-            <w:r>
-              <w:rPr>
-                <w:rFonts w:ascii="Franklin Gothic Book" w:hAnsi="Franklin Gothic Book"/>
-                <w:sz w:val="24"/>
-                <w:szCs w:val="24"/>
+              </w:rPr>
+              <w:t xml:space="preserve"> </w:t>
+            </w:r>
+            <w:proofErr w:type="spellStart"/>
+            <w:r>
+              <w:rPr>
+                <w:rFonts w:ascii="Franklin Gothic Book" w:hAnsi="Franklin Gothic Book"/>
               </w:rPr>
               <w:t>repellendus</w:t>
             </w:r>
@@ -1323,8 +1121,6 @@
             <w:r>
               <w:rPr>
                 <w:rFonts w:ascii="Franklin Gothic Book" w:hAnsi="Franklin Gothic Book"/>
-                <w:sz w:val="24"/>
-                <w:szCs w:val="24"/>
               </w:rPr>
               <w:t xml:space="preserve"> culpa </w:t>
             </w:r>
@@ -1332,8 +1128,6 @@
             <w:r>
               <w:rPr>
                 <w:rFonts w:ascii="Franklin Gothic Book" w:hAnsi="Franklin Gothic Book"/>
-                <w:sz w:val="24"/>
-                <w:szCs w:val="24"/>
               </w:rPr>
               <w:t>nulla</w:t>
             </w:r>
@@ -1341,17 +1135,13 @@
             <w:r>
               <w:rPr>
                 <w:rFonts w:ascii="Franklin Gothic Book" w:hAnsi="Franklin Gothic Book"/>
-                <w:sz w:val="24"/>
-                <w:szCs w:val="24"/>
-              </w:rPr>
-              <w:t xml:space="preserve"> </w:t>
-            </w:r>
-            <w:proofErr w:type="spellStart"/>
-            <w:r>
-              <w:rPr>
-                <w:rFonts w:ascii="Franklin Gothic Book" w:hAnsi="Franklin Gothic Book"/>
-                <w:sz w:val="24"/>
-                <w:szCs w:val="24"/>
+              </w:rPr>
+              <w:t xml:space="preserve"> </w:t>
+            </w:r>
+            <w:proofErr w:type="spellStart"/>
+            <w:r>
+              <w:rPr>
+                <w:rFonts w:ascii="Franklin Gothic Book" w:hAnsi="Franklin Gothic Book"/>
               </w:rPr>
               <w:t>atque</w:t>
             </w:r>
@@ -1359,8 +1149,6 @@
             <w:r>
               <w:rPr>
                 <w:rFonts w:ascii="Franklin Gothic Book" w:hAnsi="Franklin Gothic Book"/>
-                <w:sz w:val="24"/>
-                <w:szCs w:val="24"/>
               </w:rPr>
               <w:t xml:space="preserve">, </w:t>
             </w:r>
@@ -1368,8 +1156,6 @@
             <w:r>
               <w:rPr>
                 <w:rFonts w:ascii="Franklin Gothic Book" w:hAnsi="Franklin Gothic Book"/>
-                <w:sz w:val="24"/>
-                <w:szCs w:val="24"/>
               </w:rPr>
               <w:t>quam</w:t>
             </w:r>
@@ -1377,17 +1163,13 @@
             <w:r>
               <w:rPr>
                 <w:rFonts w:ascii="Franklin Gothic Book" w:hAnsi="Franklin Gothic Book"/>
-                <w:sz w:val="24"/>
-                <w:szCs w:val="24"/>
-              </w:rPr>
-              <w:t xml:space="preserve"> </w:t>
-            </w:r>
-            <w:proofErr w:type="spellStart"/>
-            <w:r>
-              <w:rPr>
-                <w:rFonts w:ascii="Franklin Gothic Book" w:hAnsi="Franklin Gothic Book"/>
-                <w:sz w:val="24"/>
-                <w:szCs w:val="24"/>
+              </w:rPr>
+              <w:t xml:space="preserve"> </w:t>
+            </w:r>
+            <w:proofErr w:type="spellStart"/>
+            <w:r>
+              <w:rPr>
+                <w:rFonts w:ascii="Franklin Gothic Book" w:hAnsi="Franklin Gothic Book"/>
               </w:rPr>
               <w:t>voluptates</w:t>
             </w:r>
@@ -1395,17 +1177,13 @@
             <w:r>
               <w:rPr>
                 <w:rFonts w:ascii="Franklin Gothic Book" w:hAnsi="Franklin Gothic Book"/>
-                <w:sz w:val="24"/>
-                <w:szCs w:val="24"/>
-              </w:rPr>
-              <w:t xml:space="preserve"> </w:t>
-            </w:r>
-            <w:proofErr w:type="spellStart"/>
-            <w:r>
-              <w:rPr>
-                <w:rFonts w:ascii="Franklin Gothic Book" w:hAnsi="Franklin Gothic Book"/>
-                <w:sz w:val="24"/>
-                <w:szCs w:val="24"/>
+              </w:rPr>
+              <w:t xml:space="preserve"> </w:t>
+            </w:r>
+            <w:proofErr w:type="spellStart"/>
+            <w:r>
+              <w:rPr>
+                <w:rFonts w:ascii="Franklin Gothic Book" w:hAnsi="Franklin Gothic Book"/>
               </w:rPr>
               <w:t>recusandae</w:t>
             </w:r>
@@ -1413,17 +1191,13 @@
             <w:r>
               <w:rPr>
                 <w:rFonts w:ascii="Franklin Gothic Book" w:hAnsi="Franklin Gothic Book"/>
-                <w:sz w:val="24"/>
-                <w:szCs w:val="24"/>
-              </w:rPr>
-              <w:t xml:space="preserve"> </w:t>
-            </w:r>
-            <w:proofErr w:type="spellStart"/>
-            <w:r>
-              <w:rPr>
-                <w:rFonts w:ascii="Franklin Gothic Book" w:hAnsi="Franklin Gothic Book"/>
-                <w:sz w:val="24"/>
-                <w:szCs w:val="24"/>
+              </w:rPr>
+              <w:t xml:space="preserve"> </w:t>
+            </w:r>
+            <w:proofErr w:type="spellStart"/>
+            <w:r>
+              <w:rPr>
+                <w:rFonts w:ascii="Franklin Gothic Book" w:hAnsi="Franklin Gothic Book"/>
               </w:rPr>
               <w:t>dolorem</w:t>
             </w:r>
@@ -1431,8 +1205,6 @@
             <w:r>
               <w:rPr>
                 <w:rFonts w:ascii="Franklin Gothic Book" w:hAnsi="Franklin Gothic Book"/>
-                <w:sz w:val="24"/>
-                <w:szCs w:val="24"/>
               </w:rPr>
               <w:t xml:space="preserve"> sit alias </w:t>
             </w:r>
@@ -1440,8 +1212,6 @@
             <w:r>
               <w:rPr>
                 <w:rFonts w:ascii="Franklin Gothic Book" w:hAnsi="Franklin Gothic Book"/>
-                <w:sz w:val="24"/>
-                <w:szCs w:val="24"/>
               </w:rPr>
               <w:t>nesciunt</w:t>
             </w:r>
@@ -1449,8 +1219,6 @@
             <w:r>
               <w:rPr>
                 <w:rFonts w:ascii="Franklin Gothic Book" w:hAnsi="Franklin Gothic Book"/>
-                <w:sz w:val="24"/>
-                <w:szCs w:val="24"/>
               </w:rPr>
               <w:t xml:space="preserve">, </w:t>
             </w:r>
@@ -1458,8 +1226,6 @@
             <w:r>
               <w:rPr>
                 <w:rFonts w:ascii="Franklin Gothic Book" w:hAnsi="Franklin Gothic Book"/>
-                <w:sz w:val="24"/>
-                <w:szCs w:val="24"/>
               </w:rPr>
               <w:t>debitis</w:t>
             </w:r>
@@ -1467,8 +1233,6 @@
             <w:r>
               <w:rPr>
                 <w:rFonts w:ascii="Franklin Gothic Book" w:hAnsi="Franklin Gothic Book"/>
-                <w:sz w:val="24"/>
-                <w:szCs w:val="24"/>
               </w:rPr>
               <w:t xml:space="preserve">, </w:t>
             </w:r>
@@ -1476,8 +1240,6 @@
             <w:r>
               <w:rPr>
                 <w:rFonts w:ascii="Franklin Gothic Book" w:hAnsi="Franklin Gothic Book"/>
-                <w:sz w:val="24"/>
-                <w:szCs w:val="24"/>
               </w:rPr>
               <w:t>adipisci</w:t>
             </w:r>
@@ -1485,17 +1247,13 @@
             <w:r>
               <w:rPr>
                 <w:rFonts w:ascii="Franklin Gothic Book" w:hAnsi="Franklin Gothic Book"/>
-                <w:sz w:val="24"/>
-                <w:szCs w:val="24"/>
-              </w:rPr>
-              <w:t xml:space="preserve"> </w:t>
-            </w:r>
-            <w:proofErr w:type="spellStart"/>
-            <w:r>
-              <w:rPr>
-                <w:rFonts w:ascii="Franklin Gothic Book" w:hAnsi="Franklin Gothic Book"/>
-                <w:sz w:val="24"/>
-                <w:szCs w:val="24"/>
+              </w:rPr>
+              <w:t xml:space="preserve"> </w:t>
+            </w:r>
+            <w:proofErr w:type="spellStart"/>
+            <w:r>
+              <w:rPr>
+                <w:rFonts w:ascii="Franklin Gothic Book" w:hAnsi="Franklin Gothic Book"/>
               </w:rPr>
               <w:t>enim</w:t>
             </w:r>
@@ -1503,17 +1261,13 @@
             <w:r>
               <w:rPr>
                 <w:rFonts w:ascii="Franklin Gothic Book" w:hAnsi="Franklin Gothic Book"/>
-                <w:sz w:val="24"/>
-                <w:szCs w:val="24"/>
-              </w:rPr>
-              <w:t xml:space="preserve"> </w:t>
-            </w:r>
-            <w:proofErr w:type="spellStart"/>
-            <w:r>
-              <w:rPr>
-                <w:rFonts w:ascii="Franklin Gothic Book" w:hAnsi="Franklin Gothic Book"/>
-                <w:sz w:val="24"/>
-                <w:szCs w:val="24"/>
+              </w:rPr>
+              <w:t xml:space="preserve"> </w:t>
+            </w:r>
+            <w:proofErr w:type="spellStart"/>
+            <w:r>
+              <w:rPr>
+                <w:rFonts w:ascii="Franklin Gothic Book" w:hAnsi="Franklin Gothic Book"/>
               </w:rPr>
               <w:t>autem</w:t>
             </w:r>
@@ -1521,8 +1275,6 @@
             <w:r>
               <w:rPr>
                 <w:rFonts w:ascii="Franklin Gothic Book" w:hAnsi="Franklin Gothic Book"/>
-                <w:sz w:val="24"/>
-                <w:szCs w:val="24"/>
               </w:rPr>
               <w:t>.</w:t>
             </w:r>
@@ -1531,11 +1283,11 @@
       </w:tr>
       <w:tr>
         <w:trPr>
-          <w:trHeight w:val="567"/>
+          <w:trHeight w:val="360"/>
         </w:trPr>
         <w:tc>
           <w:tcPr>
-            <w:tcW w:w="3114" w:type="dxa"/>
+            <w:tcW w:w="3240" w:type="dxa"/>
             <w:tcBorders>
               <w:top w:val="single" w:sz="4" w:space="0" w:color="auto"/>
               <w:bottom w:val="nil"/>
@@ -1551,17 +1303,13 @@
                 <w:rFonts w:ascii="Franklin Gothic Book" w:hAnsi="Franklin Gothic Book"/>
                 <w:b/>
                 <w:bCs/>
-                <w:sz w:val="24"/>
-                <w:szCs w:val="24"/>
-              </w:rPr>
-            </w:pPr>
-            <w:r>
-              <w:rPr>
-                <w:rFonts w:ascii="Franklin Gothic Book" w:hAnsi="Franklin Gothic Book"/>
-                <w:b/>
-                <w:bCs/>
-                <w:sz w:val="24"/>
-                <w:szCs w:val="24"/>
+              </w:rPr>
+            </w:pPr>
+            <w:r>
+              <w:rPr>
+                <w:rFonts w:ascii="Franklin Gothic Book" w:hAnsi="Franklin Gothic Book"/>
+                <w:b/>
+                <w:bCs/>
               </w:rPr>
               <w:t>ITEM MARKED NONCONFORMING:</w:t>
             </w:r>
@@ -1569,7 +1317,7 @@
         </w:tc>
         <w:tc>
           <w:tcPr>
-            <w:tcW w:w="6236" w:type="dxa"/>
+            <w:tcW w:w="6110" w:type="dxa"/>
             <w:tcBorders>
               <w:left w:val="nil"/>
             </w:tcBorders>
@@ -1581,15 +1329,11 @@
               <w:pStyle w:val="NoSpacing"/>
               <w:rPr>
                 <w:rFonts w:ascii="Franklin Gothic Book" w:hAnsi="Franklin Gothic Book"/>
-                <w:sz w:val="24"/>
-                <w:szCs w:val="24"/>
-              </w:rPr>
-            </w:pPr>
-            <w:r>
-              <w:rPr>
-                <w:rFonts w:ascii="Franklin Gothic Book" w:hAnsi="Franklin Gothic Book"/>
-                <w:sz w:val="24"/>
-                <w:szCs w:val="24"/>
+              </w:rPr>
+            </w:pPr>
+            <w:r>
+              <w:rPr>
+                <w:rFonts w:ascii="Franklin Gothic Book" w:hAnsi="Franklin Gothic Book"/>
               </w:rPr>
               <w:t>Yes</w:t>
             </w:r>
@@ -1606,8 +1350,870 @@
         </w:rPr>
       </w:pPr>
     </w:p>
+    <w:p>
+      <w:pPr>
+        <w:pStyle w:val="NoSpacing"/>
+        <w:numPr>
+          <w:ilvl w:val="0"/>
+          <w:numId w:val="2"/>
+        </w:numPr>
+        <w:ind w:left="567" w:hanging="567"/>
+        <w:rPr>
+          <w:rFonts w:ascii="Franklin Gothic Medium" w:hAnsi="Franklin Gothic Medium"/>
+          <w:b/>
+          <w:bCs/>
+          <w:color w:val="2F5496" w:themeColor="accent1" w:themeShade="BF"/>
+          <w:sz w:val="28"/>
+          <w:szCs w:val="28"/>
+        </w:rPr>
+      </w:pPr>
+      <w:r>
+        <w:rPr>
+          <w:rFonts w:ascii="Franklin Gothic Medium" w:hAnsi="Franklin Gothic Medium"/>
+          <w:b/>
+          <w:bCs/>
+          <w:color w:val="2F5496" w:themeColor="accent1" w:themeShade="BF"/>
+          <w:sz w:val="28"/>
+          <w:szCs w:val="28"/>
+        </w:rPr>
+        <w:t>ENGINEER</w:t>
+      </w:r>
+    </w:p>
+    <w:p>
+      <w:pPr>
+        <w:pStyle w:val="NoSpacing"/>
+      </w:pPr>
+    </w:p>
+    <w:tbl>
+      <w:tblPr>
+        <w:tblStyle w:val="TableGrid"/>
+        <w:tblW w:w="0" w:type="auto"/>
+        <w:tblBorders>
+          <w:top w:val="none" w:sz="0" w:space="0" w:color="auto"/>
+          <w:left w:val="none" w:sz="0" w:space="0" w:color="auto"/>
+          <w:bottom w:val="none" w:sz="0" w:space="0" w:color="auto"/>
+          <w:right w:val="none" w:sz="0" w:space="0" w:color="auto"/>
+        </w:tblBorders>
+        <w:tblLook w:val="04A0" w:firstRow="1" w:lastRow="0" w:firstColumn="1" w:lastColumn="0" w:noHBand="0" w:noVBand="1"/>
+      </w:tblPr>
+      <w:tblGrid>
+        <w:gridCol w:w="3240"/>
+        <w:gridCol w:w="6110"/>
+      </w:tblGrid>
+      <w:tr>
+        <w:trPr>
+          <w:trHeight w:val="360"/>
+        </w:trPr>
+        <w:tc>
+          <w:tcPr>
+            <w:tcW w:w="3240" w:type="dxa"/>
+            <w:tcBorders>
+              <w:top w:val="nil"/>
+              <w:bottom w:val="single" w:sz="4" w:space="0" w:color="auto"/>
+              <w:right w:val="nil"/>
+            </w:tcBorders>
+            <w:shd w:val="clear" w:color="auto" w:fill="8EAADB" w:themeFill="accent1" w:themeFillTint="99"/>
+            <w:vAlign w:val="center"/>
+          </w:tcPr>
+          <w:p>
+            <w:pPr>
+              <w:pStyle w:val="NoSpacing"/>
+              <w:rPr>
+                <w:rFonts w:ascii="Franklin Gothic Book" w:hAnsi="Franklin Gothic Book"/>
+                <w:b/>
+                <w:bCs/>
+              </w:rPr>
+            </w:pPr>
+            <w:r>
+              <w:rPr>
+                <w:rFonts w:ascii="Franklin Gothic Book" w:hAnsi="Franklin Gothic Book"/>
+                <w:b/>
+                <w:bCs/>
+              </w:rPr>
+              <w:t>CF ENGINEER REVIEWED?</w:t>
+            </w:r>
+          </w:p>
+        </w:tc>
+        <w:tc>
+          <w:tcPr>
+            <w:tcW w:w="6110" w:type="dxa"/>
+            <w:tcBorders>
+              <w:left w:val="nil"/>
+            </w:tcBorders>
+            <w:shd w:val="clear" w:color="auto" w:fill="D9E2F3" w:themeFill="accent1" w:themeFillTint="33"/>
+            <w:vAlign w:val="center"/>
+          </w:tcPr>
+          <w:p>
+            <w:pPr>
+              <w:pStyle w:val="NoSpacing"/>
+              <w:rPr>
+                <w:rFonts w:ascii="Franklin Gothic Book" w:hAnsi="Franklin Gothic Book"/>
+              </w:rPr>
+            </w:pPr>
+            <w:r>
+              <w:rPr>
+                <w:rFonts w:ascii="Franklin Gothic Book" w:hAnsi="Franklin Gothic Book"/>
+              </w:rPr>
+              <w:t>Y</w:t>
+            </w:r>
+            <w:r>
+              <w:rPr>
+                <w:rFonts w:ascii="Franklin Gothic Book" w:hAnsi="Franklin Gothic Book"/>
+              </w:rPr>
+              <w:t>es</w:t>
+            </w:r>
+          </w:p>
+        </w:tc>
+      </w:tr>
+      <w:tr>
+        <w:trPr>
+          <w:trHeight w:val="360"/>
+        </w:trPr>
+        <w:tc>
+          <w:tcPr>
+            <w:tcW w:w="3240" w:type="dxa"/>
+            <w:tcBorders>
+              <w:top w:val="single" w:sz="4" w:space="0" w:color="auto"/>
+              <w:bottom w:val="single" w:sz="4" w:space="0" w:color="auto"/>
+              <w:right w:val="nil"/>
+            </w:tcBorders>
+            <w:shd w:val="clear" w:color="auto" w:fill="8EAADB" w:themeFill="accent1" w:themeFillTint="99"/>
+            <w:vAlign w:val="center"/>
+          </w:tcPr>
+          <w:p>
+            <w:pPr>
+              <w:pStyle w:val="NoSpacing"/>
+              <w:rPr>
+                <w:rFonts w:ascii="Franklin Gothic Book" w:hAnsi="Franklin Gothic Book"/>
+                <w:b/>
+                <w:bCs/>
+              </w:rPr>
+            </w:pPr>
+            <w:r>
+              <w:rPr>
+                <w:rFonts w:ascii="Franklin Gothic Book" w:hAnsi="Franklin Gothic Book"/>
+                <w:b/>
+                <w:bCs/>
+              </w:rPr>
+              <w:t>CUSTOMER NOTIFICATION?</w:t>
+            </w:r>
+          </w:p>
+        </w:tc>
+        <w:tc>
+          <w:tcPr>
+            <w:tcW w:w="6110" w:type="dxa"/>
+            <w:tcBorders>
+              <w:left w:val="nil"/>
+            </w:tcBorders>
+            <w:shd w:val="clear" w:color="auto" w:fill="D9E2F3" w:themeFill="accent1" w:themeFillTint="33"/>
+            <w:vAlign w:val="center"/>
+          </w:tcPr>
+          <w:p>
+            <w:pPr>
+              <w:pStyle w:val="NoSpacing"/>
+              <w:rPr>
+                <w:rFonts w:ascii="Franklin Gothic Book" w:hAnsi="Franklin Gothic Book"/>
+              </w:rPr>
+            </w:pPr>
+            <w:r>
+              <w:rPr>
+                <w:rFonts w:ascii="Franklin Gothic Book" w:hAnsi="Franklin Gothic Book"/>
+              </w:rPr>
+              <w:t>No</w:t>
+            </w:r>
+          </w:p>
+        </w:tc>
+      </w:tr>
+      <w:tr>
+        <w:trPr>
+          <w:trHeight w:val="360"/>
+        </w:trPr>
+        <w:tc>
+          <w:tcPr>
+            <w:tcW w:w="3240" w:type="dxa"/>
+            <w:tcBorders>
+              <w:top w:val="single" w:sz="4" w:space="0" w:color="auto"/>
+              <w:bottom w:val="single" w:sz="4" w:space="0" w:color="auto"/>
+              <w:right w:val="nil"/>
+            </w:tcBorders>
+            <w:shd w:val="clear" w:color="auto" w:fill="8EAADB" w:themeFill="accent1" w:themeFillTint="99"/>
+            <w:vAlign w:val="center"/>
+          </w:tcPr>
+          <w:p>
+            <w:pPr>
+              <w:pStyle w:val="NoSpacing"/>
+              <w:rPr>
+                <w:rFonts w:ascii="Franklin Gothic Book" w:hAnsi="Franklin Gothic Book"/>
+                <w:b/>
+                <w:bCs/>
+              </w:rPr>
+            </w:pPr>
+            <w:r>
+              <w:rPr>
+                <w:rFonts w:ascii="Franklin Gothic Book" w:hAnsi="Franklin Gothic Book"/>
+                <w:b/>
+                <w:bCs/>
+              </w:rPr>
+              <w:t>DESCRIPTION</w:t>
+            </w:r>
+          </w:p>
+        </w:tc>
+        <w:tc>
+          <w:tcPr>
+            <w:tcW w:w="6110" w:type="dxa"/>
+            <w:tcBorders>
+              <w:left w:val="nil"/>
+              <w:bottom w:val="single" w:sz="4" w:space="0" w:color="auto"/>
+            </w:tcBorders>
+            <w:shd w:val="clear" w:color="auto" w:fill="D9E2F3" w:themeFill="accent1" w:themeFillTint="33"/>
+            <w:vAlign w:val="center"/>
+          </w:tcPr>
+          <w:p>
+            <w:pPr>
+              <w:pStyle w:val="NoSpacing"/>
+              <w:rPr>
+                <w:rFonts w:ascii="Franklin Gothic Book" w:hAnsi="Franklin Gothic Book"/>
+              </w:rPr>
+            </w:pPr>
+            <w:r>
+              <w:rPr>
+                <w:rFonts w:ascii="Franklin Gothic Book" w:hAnsi="Franklin Gothic Book"/>
+              </w:rPr>
+              <w:t xml:space="preserve">Lorem ipsum dolor, sit </w:t>
+            </w:r>
+            <w:proofErr w:type="spellStart"/>
+            <w:r>
+              <w:rPr>
+                <w:rFonts w:ascii="Franklin Gothic Book" w:hAnsi="Franklin Gothic Book"/>
+              </w:rPr>
+              <w:t>amet</w:t>
+            </w:r>
+            <w:proofErr w:type="spellEnd"/>
+            <w:r>
+              <w:rPr>
+                <w:rFonts w:ascii="Franklin Gothic Book" w:hAnsi="Franklin Gothic Book"/>
+              </w:rPr>
+              <w:t xml:space="preserve"> </w:t>
+            </w:r>
+            <w:proofErr w:type="spellStart"/>
+            <w:r>
+              <w:rPr>
+                <w:rFonts w:ascii="Franklin Gothic Book" w:hAnsi="Franklin Gothic Book"/>
+              </w:rPr>
+              <w:t>consectetur</w:t>
+            </w:r>
+            <w:proofErr w:type="spellEnd"/>
+            <w:r>
+              <w:rPr>
+                <w:rFonts w:ascii="Franklin Gothic Book" w:hAnsi="Franklin Gothic Book"/>
+              </w:rPr>
+              <w:t xml:space="preserve"> </w:t>
+            </w:r>
+            <w:proofErr w:type="spellStart"/>
+            <w:r>
+              <w:rPr>
+                <w:rFonts w:ascii="Franklin Gothic Book" w:hAnsi="Franklin Gothic Book"/>
+              </w:rPr>
+              <w:t>adipisicing</w:t>
+            </w:r>
+            <w:proofErr w:type="spellEnd"/>
+            <w:r>
+              <w:rPr>
+                <w:rFonts w:ascii="Franklin Gothic Book" w:hAnsi="Franklin Gothic Book"/>
+              </w:rPr>
+              <w:t xml:space="preserve"> </w:t>
+            </w:r>
+            <w:proofErr w:type="spellStart"/>
+            <w:r>
+              <w:rPr>
+                <w:rFonts w:ascii="Franklin Gothic Book" w:hAnsi="Franklin Gothic Book"/>
+              </w:rPr>
+              <w:t>elit</w:t>
+            </w:r>
+            <w:proofErr w:type="spellEnd"/>
+            <w:r>
+              <w:rPr>
+                <w:rFonts w:ascii="Franklin Gothic Book" w:hAnsi="Franklin Gothic Book"/>
+              </w:rPr>
+              <w:t xml:space="preserve">. Minus </w:t>
+            </w:r>
+            <w:proofErr w:type="spellStart"/>
+            <w:r>
+              <w:rPr>
+                <w:rFonts w:ascii="Franklin Gothic Book" w:hAnsi="Franklin Gothic Book"/>
+              </w:rPr>
+              <w:t>voluptates</w:t>
+            </w:r>
+            <w:proofErr w:type="spellEnd"/>
+            <w:r>
+              <w:rPr>
+                <w:rFonts w:ascii="Franklin Gothic Book" w:hAnsi="Franklin Gothic Book"/>
+              </w:rPr>
+              <w:t xml:space="preserve"> </w:t>
+            </w:r>
+            <w:proofErr w:type="spellStart"/>
+            <w:r>
+              <w:rPr>
+                <w:rFonts w:ascii="Franklin Gothic Book" w:hAnsi="Franklin Gothic Book"/>
+              </w:rPr>
+              <w:t>quia</w:t>
+            </w:r>
+            <w:proofErr w:type="spellEnd"/>
+            <w:r>
+              <w:rPr>
+                <w:rFonts w:ascii="Franklin Gothic Book" w:hAnsi="Franklin Gothic Book"/>
+              </w:rPr>
+              <w:t xml:space="preserve"> </w:t>
+            </w:r>
+            <w:proofErr w:type="spellStart"/>
+            <w:r>
+              <w:rPr>
+                <w:rFonts w:ascii="Franklin Gothic Book" w:hAnsi="Franklin Gothic Book"/>
+              </w:rPr>
+              <w:t>quis</w:t>
+            </w:r>
+            <w:proofErr w:type="spellEnd"/>
+            <w:r>
+              <w:rPr>
+                <w:rFonts w:ascii="Franklin Gothic Book" w:hAnsi="Franklin Gothic Book"/>
+              </w:rPr>
+              <w:t xml:space="preserve"> </w:t>
+            </w:r>
+            <w:proofErr w:type="spellStart"/>
+            <w:r>
+              <w:rPr>
+                <w:rFonts w:ascii="Franklin Gothic Book" w:hAnsi="Franklin Gothic Book"/>
+              </w:rPr>
+              <w:t>omnis</w:t>
+            </w:r>
+            <w:proofErr w:type="spellEnd"/>
+            <w:r>
+              <w:rPr>
+                <w:rFonts w:ascii="Franklin Gothic Book" w:hAnsi="Franklin Gothic Book"/>
+              </w:rPr>
+              <w:t xml:space="preserve"> </w:t>
+            </w:r>
+            <w:proofErr w:type="spellStart"/>
+            <w:r>
+              <w:rPr>
+                <w:rFonts w:ascii="Franklin Gothic Book" w:hAnsi="Franklin Gothic Book"/>
+              </w:rPr>
+              <w:t>dolorem</w:t>
+            </w:r>
+            <w:proofErr w:type="spellEnd"/>
+            <w:r>
+              <w:rPr>
+                <w:rFonts w:ascii="Franklin Gothic Book" w:hAnsi="Franklin Gothic Book"/>
+              </w:rPr>
+              <w:t xml:space="preserve"> </w:t>
+            </w:r>
+            <w:proofErr w:type="spellStart"/>
+            <w:r>
+              <w:rPr>
+                <w:rFonts w:ascii="Franklin Gothic Book" w:hAnsi="Franklin Gothic Book"/>
+              </w:rPr>
+              <w:t>temporibus</w:t>
+            </w:r>
+            <w:proofErr w:type="spellEnd"/>
+            <w:r>
+              <w:rPr>
+                <w:rFonts w:ascii="Franklin Gothic Book" w:hAnsi="Franklin Gothic Book"/>
+              </w:rPr>
+              <w:t xml:space="preserve"> </w:t>
+            </w:r>
+            <w:proofErr w:type="spellStart"/>
+            <w:r>
+              <w:rPr>
+                <w:rFonts w:ascii="Franklin Gothic Book" w:hAnsi="Franklin Gothic Book"/>
+              </w:rPr>
+              <w:t>explicabo</w:t>
+            </w:r>
+            <w:proofErr w:type="spellEnd"/>
+            <w:r>
+              <w:rPr>
+                <w:rFonts w:ascii="Franklin Gothic Book" w:hAnsi="Franklin Gothic Book"/>
+              </w:rPr>
+              <w:t xml:space="preserve"> </w:t>
+            </w:r>
+            <w:proofErr w:type="spellStart"/>
+            <w:r>
+              <w:rPr>
+                <w:rFonts w:ascii="Franklin Gothic Book" w:hAnsi="Franklin Gothic Book"/>
+              </w:rPr>
+              <w:t>fuga</w:t>
+            </w:r>
+            <w:proofErr w:type="spellEnd"/>
+            <w:r>
+              <w:rPr>
+                <w:rFonts w:ascii="Franklin Gothic Book" w:hAnsi="Franklin Gothic Book"/>
+              </w:rPr>
+              <w:t xml:space="preserve"> </w:t>
+            </w:r>
+            <w:proofErr w:type="spellStart"/>
+            <w:r>
+              <w:rPr>
+                <w:rFonts w:ascii="Franklin Gothic Book" w:hAnsi="Franklin Gothic Book"/>
+              </w:rPr>
+              <w:t>molestiae</w:t>
+            </w:r>
+            <w:proofErr w:type="spellEnd"/>
+            <w:r>
+              <w:rPr>
+                <w:rFonts w:ascii="Franklin Gothic Book" w:hAnsi="Franklin Gothic Book"/>
+              </w:rPr>
+              <w:t xml:space="preserve">, </w:t>
+            </w:r>
+            <w:proofErr w:type="spellStart"/>
+            <w:r>
+              <w:rPr>
+                <w:rFonts w:ascii="Franklin Gothic Book" w:hAnsi="Franklin Gothic Book"/>
+              </w:rPr>
+              <w:t>autem</w:t>
+            </w:r>
+            <w:proofErr w:type="spellEnd"/>
+            <w:r>
+              <w:rPr>
+                <w:rFonts w:ascii="Franklin Gothic Book" w:hAnsi="Franklin Gothic Book"/>
+              </w:rPr>
+              <w:t xml:space="preserve"> </w:t>
+            </w:r>
+            <w:proofErr w:type="spellStart"/>
+            <w:r>
+              <w:rPr>
+                <w:rFonts w:ascii="Franklin Gothic Book" w:hAnsi="Franklin Gothic Book"/>
+              </w:rPr>
+              <w:t>magnam</w:t>
+            </w:r>
+            <w:proofErr w:type="spellEnd"/>
+            <w:r>
+              <w:rPr>
+                <w:rFonts w:ascii="Franklin Gothic Book" w:hAnsi="Franklin Gothic Book"/>
+              </w:rPr>
+              <w:t xml:space="preserve">. </w:t>
+            </w:r>
+            <w:proofErr w:type="spellStart"/>
+            <w:r>
+              <w:rPr>
+                <w:rFonts w:ascii="Franklin Gothic Book" w:hAnsi="Franklin Gothic Book"/>
+              </w:rPr>
+              <w:t>Ratione</w:t>
+            </w:r>
+            <w:proofErr w:type="spellEnd"/>
+            <w:r>
+              <w:rPr>
+                <w:rFonts w:ascii="Franklin Gothic Book" w:hAnsi="Franklin Gothic Book"/>
+              </w:rPr>
+              <w:t xml:space="preserve"> minus </w:t>
+            </w:r>
+            <w:proofErr w:type="spellStart"/>
+            <w:r>
+              <w:rPr>
+                <w:rFonts w:ascii="Franklin Gothic Book" w:hAnsi="Franklin Gothic Book"/>
+              </w:rPr>
+              <w:t>voluptas</w:t>
+            </w:r>
+            <w:proofErr w:type="spellEnd"/>
+            <w:r>
+              <w:rPr>
+                <w:rFonts w:ascii="Franklin Gothic Book" w:hAnsi="Franklin Gothic Book"/>
+              </w:rPr>
+              <w:t xml:space="preserve"> </w:t>
+            </w:r>
+            <w:proofErr w:type="spellStart"/>
+            <w:r>
+              <w:rPr>
+                <w:rFonts w:ascii="Franklin Gothic Book" w:hAnsi="Franklin Gothic Book"/>
+              </w:rPr>
+              <w:t>neque</w:t>
+            </w:r>
+            <w:proofErr w:type="spellEnd"/>
+            <w:r>
+              <w:rPr>
+                <w:rFonts w:ascii="Franklin Gothic Book" w:hAnsi="Franklin Gothic Book"/>
+              </w:rPr>
+              <w:t xml:space="preserve"> qui </w:t>
+            </w:r>
+            <w:proofErr w:type="spellStart"/>
+            <w:r>
+              <w:rPr>
+                <w:rFonts w:ascii="Franklin Gothic Book" w:hAnsi="Franklin Gothic Book"/>
+              </w:rPr>
+              <w:t>impedit</w:t>
+            </w:r>
+            <w:proofErr w:type="spellEnd"/>
+            <w:r>
+              <w:rPr>
+                <w:rFonts w:ascii="Franklin Gothic Book" w:hAnsi="Franklin Gothic Book"/>
+              </w:rPr>
+              <w:t xml:space="preserve"> </w:t>
+            </w:r>
+            <w:proofErr w:type="spellStart"/>
+            <w:r>
+              <w:rPr>
+                <w:rFonts w:ascii="Franklin Gothic Book" w:hAnsi="Franklin Gothic Book"/>
+              </w:rPr>
+              <w:t>esse</w:t>
+            </w:r>
+            <w:proofErr w:type="spellEnd"/>
+            <w:r>
+              <w:rPr>
+                <w:rFonts w:ascii="Franklin Gothic Book" w:hAnsi="Franklin Gothic Book"/>
+              </w:rPr>
+              <w:t xml:space="preserve"> </w:t>
+            </w:r>
+            <w:proofErr w:type="spellStart"/>
+            <w:r>
+              <w:rPr>
+                <w:rFonts w:ascii="Franklin Gothic Book" w:hAnsi="Franklin Gothic Book"/>
+              </w:rPr>
+              <w:t>repudiandae</w:t>
+            </w:r>
+            <w:proofErr w:type="spellEnd"/>
+            <w:r>
+              <w:rPr>
+                <w:rFonts w:ascii="Franklin Gothic Book" w:hAnsi="Franklin Gothic Book"/>
+              </w:rPr>
+              <w:t xml:space="preserve"> hic </w:t>
+            </w:r>
+            <w:proofErr w:type="spellStart"/>
+            <w:r>
+              <w:rPr>
+                <w:rFonts w:ascii="Franklin Gothic Book" w:hAnsi="Franklin Gothic Book"/>
+              </w:rPr>
+              <w:t>necessitatibus</w:t>
+            </w:r>
+            <w:proofErr w:type="spellEnd"/>
+            <w:r>
+              <w:rPr>
+                <w:rFonts w:ascii="Franklin Gothic Book" w:hAnsi="Franklin Gothic Book"/>
+              </w:rPr>
+              <w:t>.</w:t>
+            </w:r>
+          </w:p>
+        </w:tc>
+      </w:tr>
+      <w:tr>
+        <w:trPr>
+          <w:trHeight w:val="360"/>
+        </w:trPr>
+        <w:tc>
+          <w:tcPr>
+            <w:tcW w:w="3240" w:type="dxa"/>
+            <w:tcBorders>
+              <w:top w:val="single" w:sz="4" w:space="0" w:color="auto"/>
+              <w:bottom w:val="single" w:sz="4" w:space="0" w:color="auto"/>
+              <w:right w:val="nil"/>
+            </w:tcBorders>
+            <w:shd w:val="clear" w:color="auto" w:fill="8EAADB" w:themeFill="accent1" w:themeFillTint="99"/>
+            <w:vAlign w:val="center"/>
+          </w:tcPr>
+          <w:p>
+            <w:pPr>
+              <w:pStyle w:val="NoSpacing"/>
+              <w:rPr>
+                <w:rFonts w:ascii="Franklin Gothic Book" w:hAnsi="Franklin Gothic Book"/>
+                <w:b/>
+                <w:bCs/>
+              </w:rPr>
+            </w:pPr>
+            <w:r>
+              <w:rPr>
+                <w:rFonts w:ascii="Franklin Gothic Book" w:hAnsi="Franklin Gothic Book"/>
+                <w:b/>
+                <w:bCs/>
+              </w:rPr>
+              <w:t>DRAWING UPDATATION REQUIRED?</w:t>
+            </w:r>
+          </w:p>
+        </w:tc>
+        <w:tc>
+          <w:tcPr>
+            <w:tcW w:w="6110" w:type="dxa"/>
+            <w:tcBorders>
+              <w:top w:val="single" w:sz="4" w:space="0" w:color="auto"/>
+              <w:left w:val="nil"/>
+              <w:bottom w:val="single" w:sz="4" w:space="0" w:color="auto"/>
+            </w:tcBorders>
+            <w:shd w:val="clear" w:color="auto" w:fill="D9E2F3" w:themeFill="accent1" w:themeFillTint="33"/>
+            <w:vAlign w:val="center"/>
+          </w:tcPr>
+          <w:p>
+            <w:pPr>
+              <w:pStyle w:val="NoSpacing"/>
+              <w:rPr>
+                <w:rFonts w:ascii="Franklin Gothic Book" w:hAnsi="Franklin Gothic Book"/>
+              </w:rPr>
+            </w:pPr>
+            <w:r>
+              <w:rPr>
+                <w:rFonts w:ascii="Franklin Gothic Book" w:hAnsi="Franklin Gothic Book"/>
+              </w:rPr>
+              <w:t>No</w:t>
+            </w:r>
+          </w:p>
+        </w:tc>
+      </w:tr>
+      <w:tr>
+        <w:trPr>
+          <w:trHeight w:val="360"/>
+        </w:trPr>
+        <w:tc>
+          <w:tcPr>
+            <w:tcW w:w="3240" w:type="dxa"/>
+            <w:tcBorders>
+              <w:top w:val="single" w:sz="4" w:space="0" w:color="auto"/>
+              <w:bottom w:val="single" w:sz="4" w:space="0" w:color="auto"/>
+              <w:right w:val="nil"/>
+            </w:tcBorders>
+            <w:shd w:val="clear" w:color="auto" w:fill="8EAADB" w:themeFill="accent1" w:themeFillTint="99"/>
+            <w:vAlign w:val="center"/>
+          </w:tcPr>
+          <w:p>
+            <w:pPr>
+              <w:pStyle w:val="NoSpacing"/>
+              <w:rPr>
+                <w:rFonts w:ascii="Franklin Gothic Book" w:hAnsi="Franklin Gothic Book"/>
+                <w:b/>
+                <w:bCs/>
+              </w:rPr>
+            </w:pPr>
+            <w:r>
+              <w:rPr>
+                <w:rFonts w:ascii="Franklin Gothic Book" w:hAnsi="Franklin Gothic Book"/>
+                <w:b/>
+                <w:bCs/>
+              </w:rPr>
+              <w:t>ORIGINAL REV. NUMBER:</w:t>
+            </w:r>
+          </w:p>
+        </w:tc>
+        <w:tc>
+          <w:tcPr>
+            <w:tcW w:w="6110" w:type="dxa"/>
+            <w:tcBorders>
+              <w:top w:val="single" w:sz="4" w:space="0" w:color="auto"/>
+              <w:left w:val="nil"/>
+              <w:bottom w:val="single" w:sz="4" w:space="0" w:color="auto"/>
+            </w:tcBorders>
+            <w:shd w:val="clear" w:color="auto" w:fill="D9E2F3" w:themeFill="accent1" w:themeFillTint="33"/>
+            <w:vAlign w:val="center"/>
+          </w:tcPr>
+          <w:p>
+            <w:pPr>
+              <w:pStyle w:val="NoSpacing"/>
+              <w:rPr>
+                <w:rFonts w:ascii="Franklin Gothic Book" w:hAnsi="Franklin Gothic Book"/>
+              </w:rPr>
+            </w:pPr>
+            <w:r>
+              <w:rPr>
+                <w:rFonts w:ascii="Franklin Gothic Book" w:hAnsi="Franklin Gothic Book"/>
+              </w:rPr>
+              <w:t>782653</w:t>
+            </w:r>
+          </w:p>
+        </w:tc>
+      </w:tr>
+      <w:tr>
+        <w:trPr>
+          <w:trHeight w:val="360"/>
+        </w:trPr>
+        <w:tc>
+          <w:tcPr>
+            <w:tcW w:w="3240" w:type="dxa"/>
+            <w:tcBorders>
+              <w:top w:val="single" w:sz="4" w:space="0" w:color="auto"/>
+              <w:bottom w:val="single" w:sz="4" w:space="0" w:color="auto"/>
+              <w:right w:val="nil"/>
+            </w:tcBorders>
+            <w:shd w:val="clear" w:color="auto" w:fill="8EAADB" w:themeFill="accent1" w:themeFillTint="99"/>
+            <w:vAlign w:val="center"/>
+          </w:tcPr>
+          <w:p>
+            <w:pPr>
+              <w:pStyle w:val="NoSpacing"/>
+              <w:rPr>
+                <w:rFonts w:ascii="Franklin Gothic Book" w:hAnsi="Franklin Gothic Book"/>
+                <w:b/>
+                <w:bCs/>
+              </w:rPr>
+            </w:pPr>
+            <w:r>
+              <w:rPr>
+                <w:rFonts w:ascii="Franklin Gothic Book" w:hAnsi="Franklin Gothic Book"/>
+                <w:b/>
+                <w:bCs/>
+              </w:rPr>
+              <w:t>UPDATED REV. NUMBER:</w:t>
+            </w:r>
+          </w:p>
+        </w:tc>
+        <w:tc>
+          <w:tcPr>
+            <w:tcW w:w="6110" w:type="dxa"/>
+            <w:tcBorders>
+              <w:top w:val="single" w:sz="4" w:space="0" w:color="auto"/>
+              <w:left w:val="nil"/>
+              <w:bottom w:val="single" w:sz="4" w:space="0" w:color="auto"/>
+            </w:tcBorders>
+            <w:shd w:val="clear" w:color="auto" w:fill="D9E2F3" w:themeFill="accent1" w:themeFillTint="33"/>
+            <w:vAlign w:val="center"/>
+          </w:tcPr>
+          <w:p>
+            <w:pPr>
+              <w:pStyle w:val="NoSpacing"/>
+              <w:rPr>
+                <w:rFonts w:ascii="Franklin Gothic Book" w:hAnsi="Franklin Gothic Book"/>
+              </w:rPr>
+            </w:pPr>
+            <w:r>
+              <w:rPr>
+                <w:rFonts w:ascii="Franklin Gothic Book" w:hAnsi="Franklin Gothic Book"/>
+              </w:rPr>
+              <w:t>782702</w:t>
+            </w:r>
+          </w:p>
+        </w:tc>
+      </w:tr>
+      <w:tr>
+        <w:trPr>
+          <w:trHeight w:val="360"/>
+        </w:trPr>
+        <w:tc>
+          <w:tcPr>
+            <w:tcW w:w="3240" w:type="dxa"/>
+            <w:tcBorders>
+              <w:top w:val="single" w:sz="4" w:space="0" w:color="auto"/>
+              <w:bottom w:val="single" w:sz="4" w:space="0" w:color="auto"/>
+              <w:right w:val="nil"/>
+            </w:tcBorders>
+            <w:shd w:val="clear" w:color="auto" w:fill="8EAADB" w:themeFill="accent1" w:themeFillTint="99"/>
+            <w:vAlign w:val="center"/>
+          </w:tcPr>
+          <w:p>
+            <w:pPr>
+              <w:pStyle w:val="NoSpacing"/>
+              <w:rPr>
+                <w:rFonts w:ascii="Franklin Gothic Book" w:hAnsi="Franklin Gothic Book"/>
+                <w:b/>
+                <w:bCs/>
+              </w:rPr>
+            </w:pPr>
+            <w:r>
+              <w:rPr>
+                <w:rFonts w:ascii="Franklin Gothic Book" w:hAnsi="Franklin Gothic Book"/>
+                <w:b/>
+                <w:bCs/>
+              </w:rPr>
+              <w:t>ENGINEER NAME:</w:t>
+            </w:r>
+          </w:p>
+        </w:tc>
+        <w:tc>
+          <w:tcPr>
+            <w:tcW w:w="6110" w:type="dxa"/>
+            <w:tcBorders>
+              <w:top w:val="single" w:sz="4" w:space="0" w:color="auto"/>
+              <w:left w:val="nil"/>
+              <w:bottom w:val="single" w:sz="4" w:space="0" w:color="auto"/>
+            </w:tcBorders>
+            <w:shd w:val="clear" w:color="auto" w:fill="D9E2F3" w:themeFill="accent1" w:themeFillTint="33"/>
+            <w:vAlign w:val="center"/>
+          </w:tcPr>
+          <w:p>
+            <w:pPr>
+              <w:pStyle w:val="NoSpacing"/>
+              <w:rPr>
+                <w:rFonts w:ascii="Franklin Gothic Book" w:hAnsi="Franklin Gothic Book"/>
+              </w:rPr>
+            </w:pPr>
+            <w:proofErr w:type="spellStart"/>
+            <w:r>
+              <w:rPr>
+                <w:rFonts w:ascii="Franklin Gothic Book" w:hAnsi="Franklin Gothic Book"/>
+              </w:rPr>
+              <w:t>Radin</w:t>
+            </w:r>
+            <w:proofErr w:type="spellEnd"/>
+            <w:r>
+              <w:rPr>
+                <w:rFonts w:ascii="Franklin Gothic Book" w:hAnsi="Franklin Gothic Book"/>
+              </w:rPr>
+              <w:t xml:space="preserve"> Boseman Jr.</w:t>
+            </w:r>
+          </w:p>
+        </w:tc>
+      </w:tr>
+      <w:tr>
+        <w:trPr>
+          <w:trHeight w:val="360"/>
+        </w:trPr>
+        <w:tc>
+          <w:tcPr>
+            <w:tcW w:w="3240" w:type="dxa"/>
+            <w:tcBorders>
+              <w:top w:val="single" w:sz="4" w:space="0" w:color="auto"/>
+              <w:bottom w:val="single" w:sz="4" w:space="0" w:color="auto"/>
+              <w:right w:val="nil"/>
+            </w:tcBorders>
+            <w:shd w:val="clear" w:color="auto" w:fill="8EAADB" w:themeFill="accent1" w:themeFillTint="99"/>
+            <w:vAlign w:val="center"/>
+          </w:tcPr>
+          <w:p>
+            <w:pPr>
+              <w:pStyle w:val="NoSpacing"/>
+              <w:rPr>
+                <w:rFonts w:ascii="Franklin Gothic Book" w:hAnsi="Franklin Gothic Book"/>
+                <w:b/>
+                <w:bCs/>
+              </w:rPr>
+            </w:pPr>
+            <w:r>
+              <w:rPr>
+                <w:rFonts w:ascii="Franklin Gothic Book" w:hAnsi="Franklin Gothic Book"/>
+                <w:b/>
+                <w:bCs/>
+              </w:rPr>
+              <w:t>DATE OF REVISION:</w:t>
+            </w:r>
+          </w:p>
+        </w:tc>
+        <w:tc>
+          <w:tcPr>
+            <w:tcW w:w="6110" w:type="dxa"/>
+            <w:tcBorders>
+              <w:top w:val="single" w:sz="4" w:space="0" w:color="auto"/>
+              <w:left w:val="nil"/>
+              <w:bottom w:val="single" w:sz="4" w:space="0" w:color="auto"/>
+            </w:tcBorders>
+            <w:shd w:val="clear" w:color="auto" w:fill="D9E2F3" w:themeFill="accent1" w:themeFillTint="33"/>
+            <w:vAlign w:val="center"/>
+          </w:tcPr>
+          <w:p>
+            <w:pPr>
+              <w:pStyle w:val="NoSpacing"/>
+              <w:rPr>
+                <w:rFonts w:ascii="Franklin Gothic Book" w:hAnsi="Franklin Gothic Book"/>
+              </w:rPr>
+            </w:pPr>
+            <w:r>
+              <w:rPr>
+                <w:rFonts w:ascii="Franklin Gothic Book" w:hAnsi="Franklin Gothic Book"/>
+              </w:rPr>
+              <w:t>5 November 2024</w:t>
+            </w:r>
+          </w:p>
+        </w:tc>
+      </w:tr>
+    </w:tbl>
+    <w:p>
+      <w:pPr>
+        <w:pStyle w:val="NoSpacing"/>
+      </w:pPr>
+    </w:p>
     <w:sectPr>
       <w:headerReference w:type="default" r:id="rId7"/>
+      <w:footerReference w:type="default" r:id="rId8"/>
       <w:pgSz w:w="12240" w:h="15840"/>
       <w:pgMar w:top="1440" w:right="1440" w:bottom="1440" w:left="1440" w:header="708" w:footer="708" w:gutter="0"/>
       <w:cols w:space="708"/>
@@ -1640,6 +2246,340 @@
     </w:p>
   </w:endnote>
 </w:endnotes>
+</file>
+
+<file path=word/footer1.xml><?xml version="1.0" encoding="utf-8"?>
+<w:ftr xmlns:wpc="http://schemas.microsoft.com/office/word/2010/wordprocessingCanvas" xmlns:cx="http://schemas.microsoft.com/office/drawing/2014/chartex" xmlns:cx1="http://schemas.microsoft.com/office/drawing/2015/9/8/chartex" xmlns:cx2="http://schemas.microsoft.com/office/drawing/2015/10/21/chartex" xmlns:cx3="http://schemas.microsoft.com/office/drawing/2016/5/9/chartex" xmlns:cx4="http://schemas.microsoft.com/office/drawing/2016/5/10/chartex" xmlns:cx5="http://schemas.microsoft.com/office/drawing/2016/5/11/chartex" xmlns:cx6="http://schemas.microsoft.com/office/drawing/2016/5/12/chartex" xmlns:cx7="http://schemas.microsoft.com/office/drawing/2016/5/13/chartex" xmlns:cx8="http://schemas.microsoft.com/office/drawing/2016/5/14/chartex" xmlns:mc="http://schemas.openxmlformats.org/markup-compatibility/2006" xmlns:aink="http://schemas.microsoft.com/office/drawing/2016/ink" xmlns:am3d="http://schemas.microsoft.com/office/drawing/2017/model3d" xmlns:o="urn:schemas-microsoft-com:office:office" xmlns:r="http://schemas.openxmlformats.org/officeDocument/2006/relationships" xmlns:m="http://schemas.openxmlformats.org/officeDocument/2006/math" xmlns:v="urn:schemas-microsoft-com:vml" xmlns:wp14="http://schemas.microsoft.com/office/word/2010/wordprocessingDrawing" xmlns:wp="http://schemas.openxmlformats.org/drawingml/2006/wordprocessingDrawing" xmlns:w10="urn:schemas-microsoft-com:office:word" xmlns:w="http://schemas.openxmlformats.org/wordprocessingml/2006/main" xmlns:w14="http://schemas.microsoft.com/office/word/2010/wordml" xmlns:w15="http://schemas.microsoft.com/office/word/2012/wordml" xmlns:w16cex="http://schemas.microsoft.com/office/word/2018/wordml/cex" xmlns:w16cid="http://schemas.microsoft.com/office/word/2016/wordml/cid" xmlns:w16="http://schemas.microsoft.com/office/word/2018/wordml" xmlns:w16sdtdh="http://schemas.microsoft.com/office/word/2020/wordml/sdtdatahash" xmlns:w16se="http://schemas.microsoft.com/office/word/2015/wordml/symex" xmlns:wpg="http://schemas.microsoft.com/office/word/2010/wordprocessingGroup" xmlns:wpi="http://schemas.microsoft.com/office/word/2010/wordprocessingInk" xmlns:wne="http://schemas.microsoft.com/office/word/2006/wordml" xmlns:wps="http://schemas.microsoft.com/office/word/2010/wordprocessingShape" mc:Ignorable="w14 w15 w16se w16cid w16 w16cex w16sdtdh wp14">
+  <w:p>
+    <w:pPr>
+      <w:pStyle w:val="Footer"/>
+    </w:pPr>
+    <w:r>
+      <w:rPr>
+        <w:noProof/>
+      </w:rPr>
+      <mc:AlternateContent>
+        <mc:Choice Requires="wps">
+          <w:drawing>
+            <wp:anchor distT="0" distB="0" distL="114300" distR="114300" simplePos="0" relativeHeight="251662336" behindDoc="0" locked="0" layoutInCell="1" allowOverlap="1" wp14:anchorId="614BD969" wp14:editId="0FE5395C">
+              <wp:simplePos x="0" y="0"/>
+              <wp:positionH relativeFrom="column">
+                <wp:posOffset>793750</wp:posOffset>
+              </wp:positionH>
+              <wp:positionV relativeFrom="paragraph">
+                <wp:posOffset>272627</wp:posOffset>
+              </wp:positionV>
+              <wp:extent cx="5721350" cy="342900"/>
+              <wp:effectExtent l="0" t="0" r="6350" b="0"/>
+              <wp:wrapNone/>
+              <wp:docPr id="3" name="Text Box 3"/>
+              <wp:cNvGraphicFramePr/>
+              <a:graphic xmlns:a="http://schemas.openxmlformats.org/drawingml/2006/main">
+                <a:graphicData uri="http://schemas.microsoft.com/office/word/2010/wordprocessingShape">
+                  <wps:wsp>
+                    <wps:cNvSpPr txBox="1"/>
+                    <wps:spPr>
+                      <a:xfrm>
+                        <a:off x="0" y="0"/>
+                        <a:ext cx="5721350" cy="342900"/>
+                      </a:xfrm>
+                      <a:prstGeom prst="rect">
+                        <a:avLst/>
+                      </a:prstGeom>
+                      <a:solidFill>
+                        <a:schemeClr val="lt1"/>
+                      </a:solidFill>
+                      <a:ln w="6350">
+                        <a:noFill/>
+                      </a:ln>
+                    </wps:spPr>
+                    <wps:txbx>
+                      <w:txbxContent>
+                        <w:p>
+                          <w:pPr>
+                            <w:jc w:val="both"/>
+                            <w:rPr>
+                              <w:sz w:val="18"/>
+                              <w:szCs w:val="18"/>
+                              <w:lang w:val="en-US"/>
+                            </w:rPr>
+                          </w:pPr>
+                          <w:r>
+                            <w:rPr>
+                              <w:sz w:val="18"/>
+                              <w:szCs w:val="18"/>
+                              <w:lang w:val="en-US"/>
+                            </w:rPr>
+                            <w:t>CROSSFIRE LTD.</w:t>
+                          </w:r>
+                          <w:r>
+                            <w:rPr>
+                              <w:sz w:val="18"/>
+                              <w:szCs w:val="18"/>
+                              <w:lang w:val="en-US"/>
+                            </w:rPr>
+                            <w:tab/>
+                          </w:r>
+                          <w:r>
+                            <w:rPr>
+                              <w:sz w:val="18"/>
+                              <w:szCs w:val="18"/>
+                              <w:lang w:val="en-US"/>
+                            </w:rPr>
+                            <w:t xml:space="preserve">           </w:t>
+                          </w:r>
+                          <w:r>
+                            <w:rPr>
+                              <w:sz w:val="18"/>
+                              <w:szCs w:val="18"/>
+                              <w:lang w:val="en-US"/>
+                            </w:rPr>
+                            <w:t>CANNOT USE IN COURT</w:t>
+                          </w:r>
+                          <w:r>
+                            <w:rPr>
+                              <w:sz w:val="18"/>
+                              <w:szCs w:val="18"/>
+                              <w:lang w:val="en-US"/>
+                            </w:rPr>
+                            <w:tab/>
+                          </w:r>
+                          <w:r>
+                            <w:rPr>
+                              <w:sz w:val="18"/>
+                              <w:szCs w:val="18"/>
+                              <w:lang w:val="en-US"/>
+                            </w:rPr>
+                            <w:t xml:space="preserve">     </w:t>
+                          </w:r>
+                          <w:r>
+                            <w:rPr>
+                              <w:sz w:val="18"/>
+                              <w:szCs w:val="18"/>
+                              <w:lang w:val="en-US"/>
+                            </w:rPr>
+                            <w:t>DIGITALLY STAMPED</w:t>
+                          </w:r>
+                          <w:r>
+                            <w:rPr>
+                              <w:sz w:val="18"/>
+                              <w:szCs w:val="18"/>
+                              <w:lang w:val="en-US"/>
+                            </w:rPr>
+                            <w:tab/>
+                          </w:r>
+                          <w:r>
+                            <w:rPr>
+                              <w:sz w:val="18"/>
+                              <w:szCs w:val="18"/>
+                              <w:lang w:val="en-US"/>
+                            </w:rPr>
+                            <w:t xml:space="preserve">          </w:t>
+                          </w:r>
+                          <w:r>
+                            <w:rPr>
+                              <w:sz w:val="18"/>
+                              <w:szCs w:val="18"/>
+                              <w:lang w:val="en-US"/>
+                            </w:rPr>
+                            <w:t>CLASSIFIED DOCUMENT</w:t>
+                          </w:r>
+                        </w:p>
+                      </w:txbxContent>
+                    </wps:txbx>
+                    <wps:bodyPr rot="0" spcFirstLastPara="0" vertOverflow="overflow" horzOverflow="overflow" vert="horz" wrap="square" lIns="91440" tIns="45720" rIns="91440" bIns="45720" numCol="1" spcCol="0" rtlCol="0" fromWordArt="0" anchor="t" anchorCtr="0" forceAA="0" compatLnSpc="1">
+                      <a:prstTxWarp prst="textNoShape">
+                        <a:avLst/>
+                      </a:prstTxWarp>
+                      <a:noAutofit/>
+                    </wps:bodyPr>
+                  </wps:wsp>
+                </a:graphicData>
+              </a:graphic>
+              <wp14:sizeRelH relativeFrom="margin">
+                <wp14:pctWidth>0</wp14:pctWidth>
+              </wp14:sizeRelH>
+            </wp:anchor>
+          </w:drawing>
+        </mc:Choice>
+        <mc:Fallback>
+          <w:pict>
+            <v:shapetype w14:anchorId="614BD969" id="_x0000_t202" coordsize="21600,21600" o:spt="202" path="m,l,21600r21600,l21600,xe">
+              <v:stroke joinstyle="miter"/>
+              <v:path gradientshapeok="t" o:connecttype="rect"/>
+            </v:shapetype>
+            <v:shape id="Text Box 3" o:spid="_x0000_s1026" type="#_x0000_t202" style="position:absolute;margin-left:62.5pt;margin-top:21.45pt;width:450.5pt;height:27pt;z-index:251662336;visibility:visible;mso-wrap-style:square;mso-width-percent:0;mso-wrap-distance-left:9pt;mso-wrap-distance-top:0;mso-wrap-distance-right:9pt;mso-wrap-distance-bottom:0;mso-position-horizontal:absolute;mso-position-horizontal-relative:text;mso-position-vertical:absolute;mso-position-vertical-relative:text;mso-width-percent:0;mso-width-relative:margin;v-text-anchor:top" o:gfxdata="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" fillcolor="white [3201]" stroked="f" strokeweight=".5pt">
+              <v:textbox>
+                <w:txbxContent>
+                  <w:p>
+                    <w:pPr>
+                      <w:jc w:val="both"/>
+                      <w:rPr>
+                        <w:sz w:val="18"/>
+                        <w:szCs w:val="18"/>
+                        <w:lang w:val="en-US"/>
+                      </w:rPr>
+                    </w:pPr>
+                    <w:r>
+                      <w:rPr>
+                        <w:sz w:val="18"/>
+                        <w:szCs w:val="18"/>
+                        <w:lang w:val="en-US"/>
+                      </w:rPr>
+                      <w:t>CROSSFIRE LTD.</w:t>
+                    </w:r>
+                    <w:r>
+                      <w:rPr>
+                        <w:sz w:val="18"/>
+                        <w:szCs w:val="18"/>
+                        <w:lang w:val="en-US"/>
+                      </w:rPr>
+                      <w:tab/>
+                    </w:r>
+                    <w:r>
+                      <w:rPr>
+                        <w:sz w:val="18"/>
+                        <w:szCs w:val="18"/>
+                        <w:lang w:val="en-US"/>
+                      </w:rPr>
+                      <w:t xml:space="preserve">           </w:t>
+                    </w:r>
+                    <w:r>
+                      <w:rPr>
+                        <w:sz w:val="18"/>
+                        <w:szCs w:val="18"/>
+                        <w:lang w:val="en-US"/>
+                      </w:rPr>
+                      <w:t>CANNOT USE IN COURT</w:t>
+                    </w:r>
+                    <w:r>
+                      <w:rPr>
+                        <w:sz w:val="18"/>
+                        <w:szCs w:val="18"/>
+                        <w:lang w:val="en-US"/>
+                      </w:rPr>
+                      <w:tab/>
+                    </w:r>
+                    <w:r>
+                      <w:rPr>
+                        <w:sz w:val="18"/>
+                        <w:szCs w:val="18"/>
+                        <w:lang w:val="en-US"/>
+                      </w:rPr>
+                      <w:t xml:space="preserve">     </w:t>
+                    </w:r>
+                    <w:r>
+                      <w:rPr>
+                        <w:sz w:val="18"/>
+                        <w:szCs w:val="18"/>
+                        <w:lang w:val="en-US"/>
+                      </w:rPr>
+                      <w:t>DIGITALLY STAMPED</w:t>
+                    </w:r>
+                    <w:r>
+                      <w:rPr>
+                        <w:sz w:val="18"/>
+                        <w:szCs w:val="18"/>
+                        <w:lang w:val="en-US"/>
+                      </w:rPr>
+                      <w:tab/>
+                    </w:r>
+                    <w:r>
+                      <w:rPr>
+                        <w:sz w:val="18"/>
+                        <w:szCs w:val="18"/>
+                        <w:lang w:val="en-US"/>
+                      </w:rPr>
+                      <w:t xml:space="preserve">          </w:t>
+                    </w:r>
+                    <w:r>
+                      <w:rPr>
+                        <w:sz w:val="18"/>
+                        <w:szCs w:val="18"/>
+                        <w:lang w:val="en-US"/>
+                      </w:rPr>
+                      <w:t>CLASSIFIED DOCUMENT</w:t>
+                    </w:r>
+                  </w:p>
+                </w:txbxContent>
+              </v:textbox>
+            </v:shape>
+          </w:pict>
+        </mc:Fallback>
+      </mc:AlternateContent>
+    </w:r>
+    <w:r>
+      <w:rPr>
+        <w:noProof/>
+      </w:rPr>
+      <w:drawing>
+        <wp:anchor distT="0" distB="0" distL="114300" distR="114300" simplePos="0" relativeHeight="251661312" behindDoc="0" locked="0" layoutInCell="1" allowOverlap="1" wp14:anchorId="1F3C2A73" wp14:editId="0759B443">
+          <wp:simplePos x="0" y="0"/>
+          <wp:positionH relativeFrom="margin">
+            <wp:posOffset>-913977</wp:posOffset>
+          </wp:positionH>
+          <wp:positionV relativeFrom="page">
+            <wp:posOffset>8915400</wp:posOffset>
+          </wp:positionV>
+          <wp:extent cx="1708362" cy="1708362"/>
+          <wp:effectExtent l="0" t="0" r="0" b="0"/>
+          <wp:wrapNone/>
+          <wp:docPr id="2" name="Picture 2"/>
+          <wp:cNvGraphicFramePr>
+            <a:graphicFrameLocks xmlns:a="http://schemas.openxmlformats.org/drawingml/2006/main" noChangeAspect="1"/>
+          </wp:cNvGraphicFramePr>
+          <a:graphic xmlns:a="http://schemas.openxmlformats.org/drawingml/2006/main">
+            <a:graphicData uri="http://schemas.openxmlformats.org/drawingml/2006/picture">
+              <pic:pic xmlns:pic="http://schemas.openxmlformats.org/drawingml/2006/picture">
+                <pic:nvPicPr>
+                  <pic:cNvPr id="0" name="Picture 1"/>
+                  <pic:cNvPicPr>
+                    <a:picLocks noChangeAspect="1" noChangeArrowheads="1"/>
+                  </pic:cNvPicPr>
+                </pic:nvPicPr>
+                <pic:blipFill>
+                  <a:blip r:embed="rId1">
+                    <a:extLst>
+                      <a:ext uri="{28A0092B-C50C-407E-A947-70E740481C1C}">
+                        <a14:useLocalDpi xmlns:a14="http://schemas.microsoft.com/office/drawing/2010/main" val="0"/>
+                      </a:ext>
+                    </a:extLst>
+                  </a:blip>
+                  <a:srcRect/>
+                  <a:stretch>
+                    <a:fillRect/>
+                  </a:stretch>
+                </pic:blipFill>
+                <pic:spPr bwMode="auto">
+                  <a:xfrm>
+                    <a:off x="0" y="0"/>
+                    <a:ext cx="1708362" cy="1708362"/>
+                  </a:xfrm>
+                  <a:prstGeom prst="rect">
+                    <a:avLst/>
+                  </a:prstGeom>
+                  <a:noFill/>
+                  <a:ln>
+                    <a:noFill/>
+                  </a:ln>
+                </pic:spPr>
+              </pic:pic>
+            </a:graphicData>
+          </a:graphic>
+          <wp14:sizeRelH relativeFrom="margin">
+            <wp14:pctWidth>0</wp14:pctWidth>
+          </wp14:sizeRelH>
+          <wp14:sizeRelV relativeFrom="margin">
+            <wp14:pctHeight>0</wp14:pctHeight>
+          </wp14:sizeRelV>
+        </wp:anchor>
+      </w:drawing>
+    </w:r>
+    <w:r>
+      <w:tab/>
+    </w:r>
+  </w:p>
+</w:ftr>
 </file>
 
 <file path=word/footnotes.xml><?xml version="1.0" encoding="utf-8"?>

</xml_diff>